<commit_message>
Update Senior Project Proposal and Template (as check list)
</commit_message>
<xml_diff>
--- a/Senior Project/LightControl.docx
+++ b/Senior Project/LightControl.docx
@@ -1441,7 +1441,23 @@
                 <w:sz w:val="18"/>
                 <w:szCs w:val="18"/>
               </w:rPr>
-              <w:t>Added more details for WiFi info</w:t>
+              <w:t xml:space="preserve">Added more details for </w:t>
+            </w:r>
+            <w:proofErr w:type="spellStart"/>
+            <w:r>
+              <w:rPr>
+                <w:sz w:val="18"/>
+                <w:szCs w:val="18"/>
+              </w:rPr>
+              <w:t>WiFi</w:t>
+            </w:r>
+            <w:proofErr w:type="spellEnd"/>
+            <w:r>
+              <w:rPr>
+                <w:sz w:val="18"/>
+                <w:szCs w:val="18"/>
+              </w:rPr>
+              <w:t xml:space="preserve"> info</w:t>
             </w:r>
             <w:r>
               <w:rPr>
@@ -3029,7 +3045,16 @@
         <w:t>Light Control</w:t>
       </w:r>
       <w:r>
-        <w:t xml:space="preserve"> will provide an inexpensive option to users who wish to replicate the setup. This project will facilitate a “do it yourself” approach to adding android app controlled lights in the home.</w:t>
+        <w:t xml:space="preserve"> will provide an inexpensive option to users who wish to replicate the setup. This project will facilitate a </w:t>
+      </w:r>
+      <w:r>
+        <w:rPr>
+          <w:b/>
+        </w:rPr>
+        <w:t>DIY</w:t>
+      </w:r>
+      <w:r>
+        <w:t xml:space="preserve"> approach to adding android app controlled lights in the home.</w:t>
       </w:r>
     </w:p>
     <w:p/>
@@ -3048,8 +3073,18 @@
         <w:ind w:left="1080"/>
       </w:pPr>
       <w:r>
-        <w:t xml:space="preserve">a WiFi router, </w:t>
-      </w:r>
+        <w:t xml:space="preserve">a </w:t>
+      </w:r>
+      <w:proofErr w:type="spellStart"/>
+      <w:r>
+        <w:t>WiFi</w:t>
+      </w:r>
+      <w:proofErr w:type="spellEnd"/>
+      <w:r>
+        <w:t xml:space="preserve"> router, </w:t>
+      </w:r>
+      <w:bookmarkStart w:id="23" w:name="_GoBack"/>
+      <w:bookmarkEnd w:id="23"/>
     </w:p>
     <w:p>
       <w:pPr>
@@ -3086,8 +3121,13 @@
         </w:numPr>
         <w:ind w:left="1080"/>
       </w:pPr>
-      <w:r>
-        <w:t>and an android app.</w:t>
+      <w:proofErr w:type="gramStart"/>
+      <w:r>
+        <w:t>and</w:t>
+      </w:r>
+      <w:proofErr w:type="gramEnd"/>
+      <w:r>
+        <w:t xml:space="preserve"> an android app.</w:t>
       </w:r>
     </w:p>
     <w:p/>
@@ -3105,7 +3145,25 @@
         <w:t xml:space="preserve">When a new Bluetooth device is discovered, the home computer notifies the administrative Android user. </w:t>
       </w:r>
       <w:r>
-        <w:t xml:space="preserve">The Android user can setup a new outlet and assign it at product type (light, alarm clock, tv, etc) and a nickname. </w:t>
+        <w:t xml:space="preserve">The Android user can setup a new outlet and assign it at product type (light, alarm clock, </w:t>
+      </w:r>
+      <w:proofErr w:type="spellStart"/>
+      <w:proofErr w:type="gramStart"/>
+      <w:r>
+        <w:t>tv</w:t>
+      </w:r>
+      <w:proofErr w:type="spellEnd"/>
+      <w:proofErr w:type="gramEnd"/>
+      <w:r>
+        <w:t xml:space="preserve">, </w:t>
+      </w:r>
+      <w:proofErr w:type="spellStart"/>
+      <w:r>
+        <w:t>etc</w:t>
+      </w:r>
+      <w:proofErr w:type="spellEnd"/>
+      <w:r>
+        <w:t xml:space="preserve">) and a nickname. </w:t>
       </w:r>
       <w:r>
         <w:t>Later, they can check to see which outlets are on or off. With a quick tap, they can turn off their bedside lamp they forgot to turn off.</w:t>
@@ -3151,16 +3209,16 @@
         <w:spacing w:after="0"/>
         <w:contextualSpacing w:val="0"/>
       </w:pPr>
-      <w:bookmarkStart w:id="23" w:name="h.18k65a7fwbh2" w:colFirst="0" w:colLast="0"/>
-      <w:bookmarkStart w:id="24" w:name="_Toc461457254"/>
-      <w:bookmarkEnd w:id="23"/>
+      <w:bookmarkStart w:id="24" w:name="h.18k65a7fwbh2" w:colFirst="0" w:colLast="0"/>
+      <w:bookmarkStart w:id="25" w:name="_Toc461457254"/>
+      <w:bookmarkEnd w:id="24"/>
       <w:r>
         <w:t>P</w:t>
       </w:r>
       <w:r>
         <w:t>roject Goal Statement</w:t>
       </w:r>
-      <w:bookmarkEnd w:id="24"/>
+      <w:bookmarkEnd w:id="25"/>
     </w:p>
     <w:p>
       <w:pPr>
@@ -3177,13 +3235,11 @@
           <w:szCs w:val="32"/>
         </w:rPr>
       </w:pPr>
-      <w:bookmarkStart w:id="25" w:name="h.pia9qgjvnmoo" w:colFirst="0" w:colLast="0"/>
-      <w:bookmarkEnd w:id="25"/>
+      <w:bookmarkStart w:id="26" w:name="h.pia9qgjvnmoo" w:colFirst="0" w:colLast="0"/>
+      <w:bookmarkEnd w:id="26"/>
       <w:r>
         <w:br w:type="page"/>
       </w:r>
-      <w:bookmarkStart w:id="26" w:name="_GoBack"/>
-      <w:bookmarkEnd w:id="26"/>
     </w:p>
     <w:p>
       <w:pPr>
@@ -3261,7 +3317,19 @@
         <w:ind w:left="3600"/>
       </w:pPr>
       <w:r>
-        <w:t xml:space="preserve"> Automatic if signed into Android (via Gmail)</w:t>
+        <w:t xml:space="preserve"> </w:t>
+      </w:r>
+      <w:r>
+        <w:t>Allow to a</w:t>
+      </w:r>
+      <w:r>
+        <w:t>utomatic</w:t>
+      </w:r>
+      <w:r>
+        <w:t>ally sign int</w:t>
+      </w:r>
+      <w:r>
+        <w:t>o Android (via Gmail)</w:t>
       </w:r>
     </w:p>
     <w:p>
@@ -3275,8 +3343,13 @@
         <w:ind w:left="2880"/>
       </w:pPr>
       <w:r>
-        <w:t>Pair Android app with Ubuntu server over locally connected WiFi</w:t>
-      </w:r>
+        <w:t xml:space="preserve">Pair Android app with Ubuntu server over locally connected </w:t>
+      </w:r>
+      <w:proofErr w:type="spellStart"/>
+      <w:r>
+        <w:t>WiFi</w:t>
+      </w:r>
+      <w:proofErr w:type="spellEnd"/>
     </w:p>
     <w:p>
       <w:pPr>
@@ -3595,8 +3668,13 @@
         <w:ind w:left="3600"/>
       </w:pPr>
       <w:r>
-        <w:t>Pair server with Android connected on local WiFi</w:t>
-      </w:r>
+        <w:t xml:space="preserve">Pair server with Android connected on local </w:t>
+      </w:r>
+      <w:proofErr w:type="spellStart"/>
+      <w:r>
+        <w:t>WiFi</w:t>
+      </w:r>
+      <w:proofErr w:type="spellEnd"/>
     </w:p>
     <w:p>
       <w:pPr>
@@ -3679,8 +3757,13 @@
         <w:ind w:left="5400"/>
       </w:pPr>
       <w:r>
-        <w:t>Send Bluetooth packet to specified OutletID</w:t>
-      </w:r>
+        <w:t xml:space="preserve">Send Bluetooth packet to specified </w:t>
+      </w:r>
+      <w:proofErr w:type="spellStart"/>
+      <w:r>
+        <w:t>OutletID</w:t>
+      </w:r>
+      <w:proofErr w:type="spellEnd"/>
     </w:p>
     <w:p>
       <w:pPr>
@@ -3707,8 +3790,13 @@
         <w:ind w:left="5400"/>
       </w:pPr>
       <w:r>
-        <w:t>Send status request packets to specified OutletIDs</w:t>
-      </w:r>
+        <w:t xml:space="preserve">Send status request packets to specified </w:t>
+      </w:r>
+      <w:proofErr w:type="spellStart"/>
+      <w:r>
+        <w:t>OutletIDs</w:t>
+      </w:r>
+      <w:proofErr w:type="spellEnd"/>
     </w:p>
     <w:p>
       <w:pPr>
@@ -3914,9 +4002,11 @@
         <w:spacing w:line="240" w:lineRule="auto"/>
         <w:ind w:left="4680"/>
       </w:pPr>
+      <w:proofErr w:type="spellStart"/>
       <w:r>
         <w:t>BluetoothName</w:t>
       </w:r>
+      <w:proofErr w:type="spellEnd"/>
     </w:p>
     <w:p>
       <w:pPr>
@@ -3928,9 +4018,11 @@
         <w:spacing w:line="240" w:lineRule="auto"/>
         <w:ind w:left="4680"/>
       </w:pPr>
+      <w:proofErr w:type="spellStart"/>
       <w:r>
         <w:t>BluetoothPairingPassword</w:t>
       </w:r>
+      <w:proofErr w:type="spellEnd"/>
     </w:p>
     <w:p>
       <w:pPr>
@@ -4040,9 +4132,11 @@
         <w:spacing w:line="240" w:lineRule="auto"/>
         <w:ind w:left="5400"/>
       </w:pPr>
+      <w:proofErr w:type="spellStart"/>
       <w:r>
         <w:t>BluetoothName</w:t>
       </w:r>
+      <w:proofErr w:type="spellEnd"/>
     </w:p>
     <w:p>
       <w:pPr>
@@ -4089,7 +4183,16 @@
         <w:t xml:space="preserve">The main customers for this project </w:t>
       </w:r>
       <w:r>
-        <w:t>are the type of users who like “Do It Yourself” (DIY) projects. All of the design work created for this project will be published online. There will be step by step instructions to re-create this project for those who wish to teach themselves about writing code, basic electronics, and networking.</w:t>
+        <w:t xml:space="preserve">are the type of users who like </w:t>
+      </w:r>
+      <w:r>
+        <w:rPr>
+          <w:b/>
+        </w:rPr>
+        <w:t>DIY</w:t>
+      </w:r>
+      <w:r>
+        <w:t xml:space="preserve"> projects. All of the design work created for this project will be published online. There will be step by step instructions to re-create this project for those who wish to teach themselves about writing code, basic electronics, and networking.</w:t>
       </w:r>
     </w:p>
     <w:p>
@@ -4124,13 +4227,12 @@
     </w:p>
     <w:p>
       <w:pPr>
-        <w:spacing w:line="360" w:lineRule="auto"/>
-      </w:pPr>
-      <w:r>
-        <w:t xml:space="preserve">Response time from toggling a light on/off should be within one second. </w:t>
-      </w:r>
-    </w:p>
-    <w:p/>
+        <w:ind w:left="435"/>
+      </w:pPr>
+      <w:r>
+        <w:t>The indicator for success for this project will be the ability to turn an outlet on/off with the Android App.</w:t>
+      </w:r>
+    </w:p>
     <w:p>
       <w:pPr>
         <w:pStyle w:val="Heading1"/>
@@ -4169,30 +4271,19 @@
       </w:r>
       <w:bookmarkEnd w:id="42"/>
     </w:p>
-    <w:p>
-      <w:pPr>
-        <w:spacing w:line="360" w:lineRule="auto"/>
-        <w:ind w:left="720"/>
-      </w:pPr>
-      <w:r>
-        <w:t xml:space="preserve">Project risks include the security of the wireless router for each </w:t>
-      </w:r>
-      <w:r>
-        <w:t>house, the secure Bluetooth connection between the Raspberry Pi and each outlet, and the reliability of the setup for each outlet (the connections between outlet and the relay, the relay and the microcontroller, the microcontroller and the Bluetooth module).</w:t>
-      </w:r>
-    </w:p>
-    <w:p/>
     <w:p/>
     <w:p>
       <w:pPr>
         <w:jc w:val="center"/>
         <w:rPr>
+          <w:b/>
           <w:sz w:val="32"/>
           <w:szCs w:val="32"/>
         </w:rPr>
       </w:pPr>
       <w:r>
         <w:rPr>
+          <w:b/>
           <w:sz w:val="32"/>
           <w:szCs w:val="32"/>
         </w:rPr>
@@ -4202,20 +4293,23 @@
     <w:tbl>
       <w:tblPr>
         <w:tblStyle w:val="TableGrid"/>
-        <w:tblW w:w="0" w:type="auto"/>
+        <w:tblW w:w="9408" w:type="dxa"/>
         <w:tblLook w:val="04A0" w:firstRow="1" w:lastRow="0" w:firstColumn="1" w:lastColumn="0" w:noHBand="0" w:noVBand="1"/>
       </w:tblPr>
       <w:tblGrid>
-        <w:gridCol w:w="805"/>
-        <w:gridCol w:w="4815"/>
-        <w:gridCol w:w="945"/>
-        <w:gridCol w:w="1350"/>
-        <w:gridCol w:w="1435"/>
+        <w:gridCol w:w="715"/>
+        <w:gridCol w:w="4940"/>
+        <w:gridCol w:w="951"/>
+        <w:gridCol w:w="1358"/>
+        <w:gridCol w:w="1444"/>
       </w:tblGrid>
       <w:tr>
+        <w:trPr>
+          <w:trHeight w:val="619"/>
+        </w:trPr>
         <w:tc>
           <w:tcPr>
-            <w:tcW w:w="805" w:type="dxa"/>
+            <w:tcW w:w="715" w:type="dxa"/>
             <w:vAlign w:val="center"/>
           </w:tcPr>
           <w:p>
@@ -4247,7 +4341,7 @@
         </w:tc>
         <w:tc>
           <w:tcPr>
-            <w:tcW w:w="4815" w:type="dxa"/>
+            <w:tcW w:w="4940" w:type="dxa"/>
             <w:vAlign w:val="center"/>
           </w:tcPr>
           <w:p>
@@ -4271,7 +4365,7 @@
         </w:tc>
         <w:tc>
           <w:tcPr>
-            <w:tcW w:w="945" w:type="dxa"/>
+            <w:tcW w:w="951" w:type="dxa"/>
             <w:vAlign w:val="center"/>
           </w:tcPr>
           <w:p>
@@ -4295,7 +4389,7 @@
         </w:tc>
         <w:tc>
           <w:tcPr>
-            <w:tcW w:w="1350" w:type="dxa"/>
+            <w:tcW w:w="1358" w:type="dxa"/>
             <w:vAlign w:val="center"/>
           </w:tcPr>
           <w:p>
@@ -4319,7 +4413,7 @@
         </w:tc>
         <w:tc>
           <w:tcPr>
-            <w:tcW w:w="1435" w:type="dxa"/>
+            <w:tcW w:w="1444" w:type="dxa"/>
             <w:vAlign w:val="center"/>
           </w:tcPr>
           <w:p>
@@ -4343,194 +4437,218 @@
         </w:tc>
       </w:tr>
       <w:tr>
+        <w:trPr>
+          <w:trHeight w:val="683"/>
+        </w:trPr>
         <w:tc>
           <w:tcPr>
-            <w:tcW w:w="805" w:type="dxa"/>
+            <w:tcW w:w="715" w:type="dxa"/>
+            <w:vAlign w:val="center"/>
           </w:tcPr>
           <w:p>
             <w:pPr>
               <w:jc w:val="center"/>
             </w:pPr>
+            <w:r>
+              <w:t>1</w:t>
+            </w:r>
           </w:p>
         </w:tc>
         <w:tc>
           <w:tcPr>
-            <w:tcW w:w="4815" w:type="dxa"/>
+            <w:tcW w:w="4940" w:type="dxa"/>
+            <w:vAlign w:val="center"/>
           </w:tcPr>
-          <w:p/>
+          <w:p>
+            <w:r>
+              <w:t>Communication between home server and outlet</w:t>
+            </w:r>
+          </w:p>
         </w:tc>
         <w:tc>
           <w:tcPr>
-            <w:tcW w:w="945" w:type="dxa"/>
+            <w:tcW w:w="951" w:type="dxa"/>
+            <w:vAlign w:val="center"/>
           </w:tcPr>
           <w:p>
             <w:pPr>
               <w:jc w:val="center"/>
             </w:pPr>
+            <w:r>
+              <w:t>10</w:t>
+            </w:r>
           </w:p>
         </w:tc>
         <w:tc>
           <w:tcPr>
-            <w:tcW w:w="1350" w:type="dxa"/>
+            <w:tcW w:w="1358" w:type="dxa"/>
+            <w:vAlign w:val="center"/>
           </w:tcPr>
           <w:p>
             <w:pPr>
               <w:jc w:val="center"/>
             </w:pPr>
+            <w:r>
+              <w:t>5</w:t>
+            </w:r>
           </w:p>
         </w:tc>
         <w:tc>
           <w:tcPr>
-            <w:tcW w:w="1435" w:type="dxa"/>
+            <w:tcW w:w="1444" w:type="dxa"/>
+            <w:vAlign w:val="center"/>
           </w:tcPr>
           <w:p>
             <w:pPr>
               <w:jc w:val="center"/>
             </w:pPr>
+            <w:r>
+              <w:t>50</w:t>
+            </w:r>
           </w:p>
         </w:tc>
       </w:tr>
       <w:tr>
+        <w:trPr>
+          <w:trHeight w:val="485"/>
+        </w:trPr>
         <w:tc>
           <w:tcPr>
-            <w:tcW w:w="805" w:type="dxa"/>
+            <w:tcW w:w="715" w:type="dxa"/>
+            <w:vAlign w:val="center"/>
           </w:tcPr>
           <w:p>
             <w:pPr>
               <w:jc w:val="center"/>
             </w:pPr>
+            <w:r>
+              <w:t>2</w:t>
+            </w:r>
           </w:p>
         </w:tc>
         <w:tc>
           <w:tcPr>
-            <w:tcW w:w="4815" w:type="dxa"/>
+            <w:tcW w:w="4940" w:type="dxa"/>
+            <w:vAlign w:val="center"/>
           </w:tcPr>
-          <w:p/>
+          <w:p>
+            <w:r>
+              <w:t>Setting up home server</w:t>
+            </w:r>
+          </w:p>
         </w:tc>
         <w:tc>
           <w:tcPr>
-            <w:tcW w:w="945" w:type="dxa"/>
+            <w:tcW w:w="951" w:type="dxa"/>
+            <w:vAlign w:val="center"/>
           </w:tcPr>
           <w:p>
             <w:pPr>
               <w:jc w:val="center"/>
             </w:pPr>
+            <w:r>
+              <w:t>10</w:t>
+            </w:r>
           </w:p>
         </w:tc>
         <w:tc>
           <w:tcPr>
-            <w:tcW w:w="1350" w:type="dxa"/>
+            <w:tcW w:w="1358" w:type="dxa"/>
+            <w:vAlign w:val="center"/>
           </w:tcPr>
           <w:p>
             <w:pPr>
               <w:jc w:val="center"/>
             </w:pPr>
+            <w:r>
+              <w:t>3</w:t>
+            </w:r>
           </w:p>
         </w:tc>
         <w:tc>
           <w:tcPr>
-            <w:tcW w:w="1435" w:type="dxa"/>
+            <w:tcW w:w="1444" w:type="dxa"/>
+            <w:vAlign w:val="center"/>
           </w:tcPr>
           <w:p>
             <w:pPr>
               <w:jc w:val="center"/>
             </w:pPr>
+            <w:r>
+              <w:t>30</w:t>
+            </w:r>
           </w:p>
         </w:tc>
       </w:tr>
       <w:tr>
+        <w:trPr>
+          <w:trHeight w:val="467"/>
+        </w:trPr>
         <w:tc>
           <w:tcPr>
-            <w:tcW w:w="805" w:type="dxa"/>
+            <w:tcW w:w="715" w:type="dxa"/>
+            <w:vAlign w:val="center"/>
           </w:tcPr>
           <w:p>
             <w:pPr>
               <w:jc w:val="center"/>
             </w:pPr>
+            <w:r>
+              <w:t>3</w:t>
+            </w:r>
           </w:p>
         </w:tc>
         <w:tc>
           <w:tcPr>
-            <w:tcW w:w="4815" w:type="dxa"/>
+            <w:tcW w:w="4940" w:type="dxa"/>
+            <w:vAlign w:val="center"/>
           </w:tcPr>
-          <w:p/>
+          <w:p>
+            <w:r>
+              <w:t>Sync Android App users with home server</w:t>
+            </w:r>
+          </w:p>
         </w:tc>
         <w:tc>
           <w:tcPr>
-            <w:tcW w:w="945" w:type="dxa"/>
+            <w:tcW w:w="951" w:type="dxa"/>
+            <w:vAlign w:val="center"/>
           </w:tcPr>
           <w:p>
             <w:pPr>
               <w:jc w:val="center"/>
             </w:pPr>
+            <w:r>
+              <w:t>10</w:t>
+            </w:r>
           </w:p>
         </w:tc>
         <w:tc>
           <w:tcPr>
-            <w:tcW w:w="1350" w:type="dxa"/>
+            <w:tcW w:w="1358" w:type="dxa"/>
+            <w:vAlign w:val="center"/>
           </w:tcPr>
           <w:p>
             <w:pPr>
               <w:jc w:val="center"/>
             </w:pPr>
+            <w:r>
+              <w:t>1</w:t>
+            </w:r>
           </w:p>
         </w:tc>
         <w:tc>
           <w:tcPr>
-            <w:tcW w:w="1435" w:type="dxa"/>
+            <w:tcW w:w="1444" w:type="dxa"/>
+            <w:vAlign w:val="center"/>
           </w:tcPr>
           <w:p>
             <w:pPr>
               <w:jc w:val="center"/>
             </w:pPr>
-          </w:p>
-        </w:tc>
-      </w:tr>
-      <w:tr>
-        <w:tc>
-          <w:tcPr>
-            <w:tcW w:w="805" w:type="dxa"/>
-          </w:tcPr>
-          <w:p>
-            <w:pPr>
-              <w:jc w:val="center"/>
-            </w:pPr>
-          </w:p>
-        </w:tc>
-        <w:tc>
-          <w:tcPr>
-            <w:tcW w:w="4815" w:type="dxa"/>
-          </w:tcPr>
-          <w:p/>
-        </w:tc>
-        <w:tc>
-          <w:tcPr>
-            <w:tcW w:w="945" w:type="dxa"/>
-          </w:tcPr>
-          <w:p>
-            <w:pPr>
-              <w:jc w:val="center"/>
-            </w:pPr>
-          </w:p>
-        </w:tc>
-        <w:tc>
-          <w:tcPr>
-            <w:tcW w:w="1350" w:type="dxa"/>
-          </w:tcPr>
-          <w:p>
-            <w:pPr>
-              <w:jc w:val="center"/>
-            </w:pPr>
-          </w:p>
-        </w:tc>
-        <w:tc>
-          <w:tcPr>
-            <w:tcW w:w="1435" w:type="dxa"/>
-          </w:tcPr>
-          <w:p>
-            <w:pPr>
-              <w:jc w:val="center"/>
-            </w:pPr>
+            <w:r>
+              <w:t>10</w:t>
+            </w:r>
           </w:p>
         </w:tc>
       </w:tr>
@@ -4547,10 +4665,19 @@
       <w:bookmarkEnd w:id="43"/>
     </w:p>
     <w:p>
-      <w:pPr>
-        <w:pStyle w:val="Heading1"/>
-        <w:spacing w:after="0" w:line="240" w:lineRule="auto"/>
-        <w:contextualSpacing w:val="0"/>
+      <w:r>
+        <w:t>The highest risk is being able to set up communication between the home server and the outlets. I am wiring up the outlets myself and learning the technologies as I go. To try to prevent Risk #1 from becoming a reality, I w</w:t>
+      </w:r>
+      <w:r>
+        <w:t>ill build the outlet and set up the server as soon as possible. Then I will program the chip on the outlet to toggle the relay and connect with the server manually. Ultimately I will want to automate pairing with the server so that setup is easier for users, but if they have to manually be paired, it will not count against success.</w:t>
+      </w:r>
+    </w:p>
+    <w:p>
+      <w:pPr>
+        <w:rPr>
+          <w:sz w:val="40"/>
+          <w:szCs w:val="40"/>
+        </w:rPr>
       </w:pPr>
       <w:bookmarkStart w:id="44" w:name="h.mn5zr64pwqan" w:colFirst="0" w:colLast="0"/>
       <w:bookmarkStart w:id="45" w:name="h.i25bw92la35k" w:colFirst="0" w:colLast="0"/>
@@ -4564,88 +4691,24 @@
       <w:bookmarkEnd w:id="47"/>
       <w:bookmarkEnd w:id="48"/>
       <w:r>
-        <w:t>5 Technical Environment</w:t>
-      </w:r>
+        <w:br w:type="page"/>
+      </w:r>
+    </w:p>
+    <w:p>
+      <w:pPr>
+        <w:pStyle w:val="Heading1"/>
+        <w:spacing w:after="0" w:line="240" w:lineRule="auto"/>
+        <w:contextualSpacing w:val="0"/>
+      </w:pPr>
+      <w:r>
+        <w:lastRenderedPageBreak/>
+        <w:t>5 Technical Environmen</w:t>
+      </w:r>
+      <w:bookmarkStart w:id="50" w:name="_Toc461457261"/>
       <w:bookmarkEnd w:id="49"/>
-    </w:p>
-    <w:p>
-      <w:pPr>
-        <w:pStyle w:val="Heading3"/>
-        <w:spacing w:after="0" w:line="360" w:lineRule="auto"/>
-        <w:ind w:left="1440"/>
-        <w:contextualSpacing w:val="0"/>
-      </w:pPr>
-      <w:bookmarkStart w:id="50" w:name="_Toc461457261"/>
-      <w:r>
-        <w:t>8.2.2 Major Subsystems</w:t>
-      </w:r>
-      <w:bookmarkEnd w:id="50"/>
-    </w:p>
-    <w:p>
-      <w:pPr>
-        <w:spacing w:line="360" w:lineRule="auto"/>
-        <w:ind w:left="1440"/>
-      </w:pPr>
-      <w:r>
-        <w:rPr>
-          <w:i/>
-        </w:rPr>
-        <w:t>Light Control</w:t>
-      </w:r>
-      <w:r>
-        <w:t xml:space="preserve"> will be broken up into three</w:t>
-      </w:r>
-      <w:r>
-        <w:t xml:space="preserve"> major subsystems: the </w:t>
-      </w:r>
-      <w:r>
-        <w:t>Raspberry Pi, the outlet assembly</w:t>
-      </w:r>
-      <w:r>
-        <w:t xml:space="preserve"> and the Android app. The </w:t>
-      </w:r>
-      <w:r>
-        <w:t>Raspberry Pi will be</w:t>
-      </w:r>
-      <w:r>
-        <w:t xml:space="preserve"> hos</w:t>
-      </w:r>
-      <w:r>
-        <w:t>t the server, which will remain on at all times, connected to a wireless router either via Ethernet or WiFi</w:t>
-      </w:r>
-      <w:r>
-        <w:t>.</w:t>
-      </w:r>
-      <w:r>
-        <w:t xml:space="preserve"> The outlet assembly will house the microcontroller assembly. The server will have a primitive GUI available in order to access connected devices (Android devices and outlets) and the database.</w:t>
-      </w:r>
-      <w:r>
-        <w:t xml:space="preserve"> The Android app will provide a GUI </w:t>
-      </w:r>
-      <w:r>
-        <w:t>for outlet control.</w:t>
-      </w:r>
-    </w:p>
-    <w:p>
-      <w:pPr>
-        <w:pStyle w:val="Heading3"/>
-        <w:numPr>
-          <w:ilvl w:val="2"/>
-          <w:numId w:val="10"/>
-        </w:numPr>
-        <w:spacing w:after="0" w:line="360" w:lineRule="auto"/>
-        <w:contextualSpacing w:val="0"/>
-      </w:pPr>
-      <w:bookmarkStart w:id="51" w:name="h.ohq1ycto20gi" w:colFirst="0" w:colLast="0"/>
-      <w:bookmarkStart w:id="52" w:name="h.qald0roa04ab" w:colFirst="0" w:colLast="0"/>
-      <w:bookmarkStart w:id="53" w:name="_Toc461457262"/>
-      <w:bookmarkEnd w:id="51"/>
-      <w:bookmarkEnd w:id="52"/>
-      <w:r>
-        <w:lastRenderedPageBreak/>
-        <w:t>Hardware Platform Description</w:t>
-      </w:r>
-      <w:bookmarkEnd w:id="53"/>
+      <w:r>
+        <w:t>t</w:t>
+      </w:r>
     </w:p>
     <w:p>
       <w:pPr>
@@ -4656,6 +4719,11 @@
         <w:ind w:hanging="360"/>
         <w:contextualSpacing/>
       </w:pPr>
+      <w:bookmarkStart w:id="51" w:name="h.ohq1ycto20gi" w:colFirst="0" w:colLast="0"/>
+      <w:bookmarkStart w:id="52" w:name="h.qald0roa04ab" w:colFirst="0" w:colLast="0"/>
+      <w:bookmarkEnd w:id="50"/>
+      <w:bookmarkEnd w:id="51"/>
+      <w:bookmarkEnd w:id="52"/>
       <w:r>
         <w:t>Android Phone (Samsung Galaxy S6 for this project)</w:t>
       </w:r>
@@ -4715,10 +4783,10 @@
     <w:p>
       <w:pPr>
         <w:numPr>
-          <w:ilvl w:val="1"/>
+          <w:ilvl w:val="0"/>
           <w:numId w:val="1"/>
         </w:numPr>
-        <w:ind w:left="2340" w:firstLine="0"/>
+        <w:ind w:hanging="360"/>
         <w:contextualSpacing/>
       </w:pPr>
       <w:r>
@@ -4728,10 +4796,10 @@
     <w:p>
       <w:pPr>
         <w:numPr>
-          <w:ilvl w:val="1"/>
+          <w:ilvl w:val="0"/>
           <w:numId w:val="1"/>
         </w:numPr>
-        <w:ind w:left="2340" w:firstLine="0"/>
+        <w:ind w:hanging="360"/>
         <w:contextualSpacing/>
       </w:pPr>
       <w:r>
@@ -4741,14 +4809,19 @@
     <w:p>
       <w:pPr>
         <w:numPr>
-          <w:ilvl w:val="1"/>
+          <w:ilvl w:val="0"/>
           <w:numId w:val="1"/>
         </w:numPr>
-        <w:ind w:left="2340" w:firstLine="0"/>
+        <w:ind w:hanging="360"/>
         <w:contextualSpacing/>
       </w:pPr>
-      <w:r>
-        <w:t>JBtek HC-06 Bluetooth to UART converter</w:t>
+      <w:proofErr w:type="spellStart"/>
+      <w:r>
+        <w:t>JBtek</w:t>
+      </w:r>
+      <w:proofErr w:type="spellEnd"/>
+      <w:r>
+        <w:t xml:space="preserve"> HC-06 Bluetooth to UART converter</w:t>
       </w:r>
     </w:p>
     <w:p>
@@ -4759,74 +4832,9 @@
       </w:pPr>
     </w:p>
     <w:p>
-      <w:pPr>
-        <w:pStyle w:val="Heading3"/>
-        <w:spacing w:after="0" w:line="360" w:lineRule="auto"/>
-        <w:ind w:left="1440"/>
-        <w:contextualSpacing w:val="0"/>
-      </w:pPr>
-      <w:bookmarkStart w:id="54" w:name="h.ql7115crmjap" w:colFirst="0" w:colLast="0"/>
-      <w:bookmarkStart w:id="55" w:name="_Toc461457263"/>
-      <w:bookmarkEnd w:id="54"/>
-      <w:r>
-        <w:t>8.2.5 Software Platform Description</w:t>
-      </w:r>
-      <w:bookmarkEnd w:id="55"/>
-    </w:p>
-    <w:p>
-      <w:pPr>
-        <w:numPr>
-          <w:ilvl w:val="0"/>
-          <w:numId w:val="3"/>
-        </w:numPr>
-        <w:ind w:hanging="360"/>
-        <w:contextualSpacing/>
-      </w:pPr>
-      <w:r>
-        <w:t>Android Version 6.0 (Marshmallow)</w:t>
-      </w:r>
-    </w:p>
-    <w:p>
-      <w:pPr>
-        <w:numPr>
-          <w:ilvl w:val="0"/>
-          <w:numId w:val="3"/>
-        </w:numPr>
-        <w:ind w:hanging="360"/>
-        <w:contextualSpacing/>
-      </w:pPr>
-      <w:r>
-        <w:t>Android API Version 23</w:t>
-      </w:r>
-    </w:p>
-    <w:p>
-      <w:pPr>
-        <w:numPr>
-          <w:ilvl w:val="0"/>
-          <w:numId w:val="3"/>
-        </w:numPr>
-        <w:ind w:hanging="360"/>
-        <w:contextualSpacing/>
-      </w:pPr>
-      <w:r>
-        <w:t>Ubuntu Server (v16.04)</w:t>
-      </w:r>
-    </w:p>
-    <w:p>
-      <w:pPr>
-        <w:numPr>
-          <w:ilvl w:val="0"/>
-          <w:numId w:val="3"/>
-        </w:numPr>
-        <w:ind w:hanging="360"/>
-        <w:contextualSpacing/>
-      </w:pPr>
-      <w:r>
-        <w:t>Embedded C for microcontroller communications</w:t>
-      </w:r>
-    </w:p>
-    <w:p/>
-    <w:p/>
+      <w:bookmarkStart w:id="53" w:name="h.ql7115crmjap" w:colFirst="0" w:colLast="0"/>
+      <w:bookmarkEnd w:id="53"/>
+    </w:p>
     <w:tbl>
       <w:tblPr>
         <w:tblStyle w:val="TableGrid"/>
@@ -4834,14 +4842,17 @@
         <w:tblLook w:val="04A0" w:firstRow="1" w:lastRow="0" w:firstColumn="1" w:lastColumn="0" w:noHBand="0" w:noVBand="1"/>
       </w:tblPr>
       <w:tblGrid>
-        <w:gridCol w:w="1885"/>
-        <w:gridCol w:w="2700"/>
-        <w:gridCol w:w="4765"/>
+        <w:gridCol w:w="2695"/>
+        <w:gridCol w:w="6300"/>
       </w:tblGrid>
       <w:tr>
+        <w:trPr>
+          <w:trHeight w:val="288"/>
+        </w:trPr>
         <w:tc>
           <w:tcPr>
-            <w:tcW w:w="1885" w:type="dxa"/>
+            <w:tcW w:w="2695" w:type="dxa"/>
+            <w:vAlign w:val="center"/>
           </w:tcPr>
           <w:p>
             <w:pPr>
@@ -4863,7 +4874,8 @@
         </w:tc>
         <w:tc>
           <w:tcPr>
-            <w:tcW w:w="2700" w:type="dxa"/>
+            <w:tcW w:w="6300" w:type="dxa"/>
+            <w:vAlign w:val="center"/>
           </w:tcPr>
           <w:p>
             <w:pPr>
@@ -4880,36 +4892,65 @@
                 <w:szCs w:val="20"/>
               </w:rPr>
               <w:t>Technical Tool Used</w:t>
+            </w:r>
+          </w:p>
+        </w:tc>
+      </w:tr>
+      <w:tr>
+        <w:trPr>
+          <w:trHeight w:val="288"/>
+        </w:trPr>
+        <w:tc>
+          <w:tcPr>
+            <w:tcW w:w="2695" w:type="dxa"/>
+            <w:vAlign w:val="center"/>
+          </w:tcPr>
+          <w:p>
+            <w:pPr>
+              <w:rPr>
+                <w:sz w:val="20"/>
+                <w:szCs w:val="20"/>
+              </w:rPr>
+            </w:pPr>
+            <w:r>
+              <w:rPr>
+                <w:sz w:val="20"/>
+                <w:szCs w:val="20"/>
+              </w:rPr>
+              <w:t>Programming Language(s)</w:t>
             </w:r>
           </w:p>
         </w:tc>
         <w:tc>
           <w:tcPr>
-            <w:tcW w:w="4765" w:type="dxa"/>
+            <w:tcW w:w="6300" w:type="dxa"/>
+            <w:vAlign w:val="center"/>
           </w:tcPr>
           <w:p>
             <w:pPr>
               <w:rPr>
-                <w:b/>
                 <w:sz w:val="20"/>
                 <w:szCs w:val="20"/>
               </w:rPr>
             </w:pPr>
             <w:r>
               <w:rPr>
-                <w:b/>
                 <w:sz w:val="20"/>
                 <w:szCs w:val="20"/>
               </w:rPr>
-              <w:t>Where You Learned the Technology</w:t>
+              <w:t>Java</w:t>
             </w:r>
           </w:p>
         </w:tc>
       </w:tr>
       <w:tr>
+        <w:trPr>
+          <w:trHeight w:val="288"/>
+        </w:trPr>
         <w:tc>
           <w:tcPr>
-            <w:tcW w:w="1885" w:type="dxa"/>
+            <w:tcW w:w="2695" w:type="dxa"/>
+            <w:vAlign w:val="center"/>
           </w:tcPr>
           <w:p>
             <w:pPr>
@@ -4923,13 +4964,229 @@
                 <w:sz w:val="20"/>
                 <w:szCs w:val="20"/>
               </w:rPr>
-              <w:t>Programming Language(s)</w:t>
+              <w:t>Database</w:t>
             </w:r>
           </w:p>
         </w:tc>
         <w:tc>
           <w:tcPr>
-            <w:tcW w:w="2700" w:type="dxa"/>
+            <w:tcW w:w="6300" w:type="dxa"/>
+            <w:vAlign w:val="center"/>
+          </w:tcPr>
+          <w:p>
+            <w:pPr>
+              <w:rPr>
+                <w:sz w:val="20"/>
+                <w:szCs w:val="20"/>
+              </w:rPr>
+            </w:pPr>
+            <w:proofErr w:type="spellStart"/>
+            <w:r>
+              <w:rPr>
+                <w:sz w:val="20"/>
+                <w:szCs w:val="20"/>
+              </w:rPr>
+              <w:t>MySql</w:t>
+            </w:r>
+            <w:proofErr w:type="spellEnd"/>
+            <w:r>
+              <w:rPr>
+                <w:sz w:val="20"/>
+                <w:szCs w:val="20"/>
+              </w:rPr>
+              <w:t xml:space="preserve"> for Linux platform and SQLite for Android</w:t>
+            </w:r>
+          </w:p>
+        </w:tc>
+      </w:tr>
+      <w:tr>
+        <w:trPr>
+          <w:trHeight w:val="288"/>
+        </w:trPr>
+        <w:tc>
+          <w:tcPr>
+            <w:tcW w:w="2695" w:type="dxa"/>
+            <w:vAlign w:val="center"/>
+          </w:tcPr>
+          <w:p>
+            <w:pPr>
+              <w:rPr>
+                <w:sz w:val="20"/>
+                <w:szCs w:val="20"/>
+              </w:rPr>
+            </w:pPr>
+            <w:r>
+              <w:rPr>
+                <w:sz w:val="20"/>
+                <w:szCs w:val="20"/>
+              </w:rPr>
+              <w:t>Middle Tier</w:t>
+            </w:r>
+          </w:p>
+        </w:tc>
+        <w:tc>
+          <w:tcPr>
+            <w:tcW w:w="6300" w:type="dxa"/>
+            <w:vAlign w:val="center"/>
+          </w:tcPr>
+          <w:p>
+            <w:pPr>
+              <w:rPr>
+                <w:sz w:val="20"/>
+                <w:szCs w:val="20"/>
+              </w:rPr>
+            </w:pPr>
+            <w:r>
+              <w:rPr>
+                <w:sz w:val="20"/>
+                <w:szCs w:val="20"/>
+              </w:rPr>
+              <w:t xml:space="preserve">Ubuntu server  </w:t>
+            </w:r>
+          </w:p>
+        </w:tc>
+      </w:tr>
+      <w:tr>
+        <w:trPr>
+          <w:trHeight w:val="288"/>
+        </w:trPr>
+        <w:tc>
+          <w:tcPr>
+            <w:tcW w:w="2695" w:type="dxa"/>
+            <w:vAlign w:val="center"/>
+          </w:tcPr>
+          <w:p>
+            <w:pPr>
+              <w:rPr>
+                <w:sz w:val="20"/>
+                <w:szCs w:val="20"/>
+              </w:rPr>
+            </w:pPr>
+            <w:r>
+              <w:rPr>
+                <w:sz w:val="20"/>
+                <w:szCs w:val="20"/>
+              </w:rPr>
+              <w:t>Client Tier / User Interface</w:t>
+            </w:r>
+          </w:p>
+        </w:tc>
+        <w:tc>
+          <w:tcPr>
+            <w:tcW w:w="6300" w:type="dxa"/>
+            <w:vAlign w:val="center"/>
+          </w:tcPr>
+          <w:p>
+            <w:pPr>
+              <w:rPr>
+                <w:sz w:val="20"/>
+                <w:szCs w:val="20"/>
+              </w:rPr>
+            </w:pPr>
+            <w:r>
+              <w:rPr>
+                <w:sz w:val="20"/>
+                <w:szCs w:val="20"/>
+              </w:rPr>
+              <w:t>Android app</w:t>
+            </w:r>
+          </w:p>
+        </w:tc>
+      </w:tr>
+      <w:tr>
+        <w:trPr>
+          <w:trHeight w:val="288"/>
+        </w:trPr>
+        <w:tc>
+          <w:tcPr>
+            <w:tcW w:w="2695" w:type="dxa"/>
+            <w:vAlign w:val="center"/>
+          </w:tcPr>
+          <w:p>
+            <w:pPr>
+              <w:rPr>
+                <w:sz w:val="20"/>
+                <w:szCs w:val="20"/>
+              </w:rPr>
+            </w:pPr>
+            <w:r>
+              <w:rPr>
+                <w:sz w:val="20"/>
+                <w:szCs w:val="20"/>
+              </w:rPr>
+              <w:t>Networking</w:t>
+            </w:r>
+          </w:p>
+        </w:tc>
+        <w:tc>
+          <w:tcPr>
+            <w:tcW w:w="6300" w:type="dxa"/>
+            <w:vAlign w:val="center"/>
+          </w:tcPr>
+          <w:p>
+            <w:pPr>
+              <w:rPr>
+                <w:sz w:val="20"/>
+                <w:szCs w:val="20"/>
+              </w:rPr>
+            </w:pPr>
+            <w:r>
+              <w:rPr>
+                <w:sz w:val="20"/>
+                <w:szCs w:val="20"/>
+              </w:rPr>
+              <w:t>Bluetooth within the home for outlets to connect to server/gateway.</w:t>
+            </w:r>
+          </w:p>
+          <w:p>
+            <w:pPr>
+              <w:rPr>
+                <w:sz w:val="20"/>
+                <w:szCs w:val="20"/>
+              </w:rPr>
+            </w:pPr>
+          </w:p>
+          <w:p>
+            <w:pPr>
+              <w:rPr>
+                <w:sz w:val="20"/>
+                <w:szCs w:val="20"/>
+              </w:rPr>
+            </w:pPr>
+            <w:r>
+              <w:rPr>
+                <w:sz w:val="20"/>
+                <w:szCs w:val="20"/>
+              </w:rPr>
+              <w:t xml:space="preserve"> </w:t>
+            </w:r>
+            <w:proofErr w:type="spellStart"/>
+            <w:r>
+              <w:rPr>
+                <w:sz w:val="20"/>
+                <w:szCs w:val="20"/>
+              </w:rPr>
+              <w:t>WiFi</w:t>
+            </w:r>
+            <w:proofErr w:type="spellEnd"/>
+            <w:r>
+              <w:rPr>
+                <w:sz w:val="20"/>
+                <w:szCs w:val="20"/>
+              </w:rPr>
+              <w:t xml:space="preserve"> to connect Android device to setup server/remote access.</w:t>
+            </w:r>
+          </w:p>
+        </w:tc>
+      </w:tr>
+      <w:tr>
+        <w:trPr>
+          <w:trHeight w:val="288"/>
+        </w:trPr>
+        <w:tc>
+          <w:tcPr>
+            <w:tcW w:w="2695" w:type="dxa"/>
+            <w:vAlign w:val="center"/>
           </w:tcPr>
           <w:p>
             <w:pPr>
@@ -4942,240 +5199,8 @@
         </w:tc>
         <w:tc>
           <w:tcPr>
-            <w:tcW w:w="4765" w:type="dxa"/>
-          </w:tcPr>
-          <w:p>
-            <w:pPr>
-              <w:rPr>
-                <w:sz w:val="20"/>
-                <w:szCs w:val="20"/>
-              </w:rPr>
-            </w:pPr>
-          </w:p>
-        </w:tc>
-      </w:tr>
-      <w:tr>
-        <w:tc>
-          <w:tcPr>
-            <w:tcW w:w="1885" w:type="dxa"/>
-          </w:tcPr>
-          <w:p>
-            <w:pPr>
-              <w:rPr>
-                <w:sz w:val="20"/>
-                <w:szCs w:val="20"/>
-              </w:rPr>
-            </w:pPr>
-            <w:r>
-              <w:rPr>
-                <w:sz w:val="20"/>
-                <w:szCs w:val="20"/>
-              </w:rPr>
-              <w:t>Database</w:t>
-            </w:r>
-          </w:p>
-        </w:tc>
-        <w:tc>
-          <w:tcPr>
-            <w:tcW w:w="2700" w:type="dxa"/>
-          </w:tcPr>
-          <w:p>
-            <w:pPr>
-              <w:rPr>
-                <w:sz w:val="20"/>
-                <w:szCs w:val="20"/>
-              </w:rPr>
-            </w:pPr>
-          </w:p>
-        </w:tc>
-        <w:tc>
-          <w:tcPr>
-            <w:tcW w:w="4765" w:type="dxa"/>
-          </w:tcPr>
-          <w:p>
-            <w:pPr>
-              <w:rPr>
-                <w:sz w:val="20"/>
-                <w:szCs w:val="20"/>
-              </w:rPr>
-            </w:pPr>
-          </w:p>
-        </w:tc>
-      </w:tr>
-      <w:tr>
-        <w:tc>
-          <w:tcPr>
-            <w:tcW w:w="1885" w:type="dxa"/>
-          </w:tcPr>
-          <w:p>
-            <w:pPr>
-              <w:rPr>
-                <w:sz w:val="20"/>
-                <w:szCs w:val="20"/>
-              </w:rPr>
-            </w:pPr>
-            <w:r>
-              <w:rPr>
-                <w:sz w:val="20"/>
-                <w:szCs w:val="20"/>
-              </w:rPr>
-              <w:t>Middle Tier</w:t>
-            </w:r>
-          </w:p>
-        </w:tc>
-        <w:tc>
-          <w:tcPr>
-            <w:tcW w:w="2700" w:type="dxa"/>
-          </w:tcPr>
-          <w:p>
-            <w:pPr>
-              <w:rPr>
-                <w:sz w:val="20"/>
-                <w:szCs w:val="20"/>
-              </w:rPr>
-            </w:pPr>
-          </w:p>
-        </w:tc>
-        <w:tc>
-          <w:tcPr>
-            <w:tcW w:w="4765" w:type="dxa"/>
-          </w:tcPr>
-          <w:p>
-            <w:pPr>
-              <w:rPr>
-                <w:sz w:val="20"/>
-                <w:szCs w:val="20"/>
-              </w:rPr>
-            </w:pPr>
-          </w:p>
-        </w:tc>
-      </w:tr>
-      <w:tr>
-        <w:tc>
-          <w:tcPr>
-            <w:tcW w:w="1885" w:type="dxa"/>
-          </w:tcPr>
-          <w:p>
-            <w:pPr>
-              <w:rPr>
-                <w:sz w:val="20"/>
-                <w:szCs w:val="20"/>
-              </w:rPr>
-            </w:pPr>
-            <w:r>
-              <w:rPr>
-                <w:sz w:val="20"/>
-                <w:szCs w:val="20"/>
-              </w:rPr>
-              <w:t>Client Tier / User Interface</w:t>
-            </w:r>
-          </w:p>
-        </w:tc>
-        <w:tc>
-          <w:tcPr>
-            <w:tcW w:w="2700" w:type="dxa"/>
-          </w:tcPr>
-          <w:p>
-            <w:pPr>
-              <w:rPr>
-                <w:sz w:val="20"/>
-                <w:szCs w:val="20"/>
-              </w:rPr>
-            </w:pPr>
-          </w:p>
-        </w:tc>
-        <w:tc>
-          <w:tcPr>
-            <w:tcW w:w="4765" w:type="dxa"/>
-          </w:tcPr>
-          <w:p>
-            <w:pPr>
-              <w:rPr>
-                <w:sz w:val="20"/>
-                <w:szCs w:val="20"/>
-              </w:rPr>
-            </w:pPr>
-          </w:p>
-        </w:tc>
-      </w:tr>
-      <w:tr>
-        <w:tc>
-          <w:tcPr>
-            <w:tcW w:w="1885" w:type="dxa"/>
-          </w:tcPr>
-          <w:p>
-            <w:pPr>
-              <w:rPr>
-                <w:sz w:val="20"/>
-                <w:szCs w:val="20"/>
-              </w:rPr>
-            </w:pPr>
-            <w:r>
-              <w:rPr>
-                <w:sz w:val="20"/>
-                <w:szCs w:val="20"/>
-              </w:rPr>
-              <w:t>Networking</w:t>
-            </w:r>
-          </w:p>
-        </w:tc>
-        <w:tc>
-          <w:tcPr>
-            <w:tcW w:w="2700" w:type="dxa"/>
-          </w:tcPr>
-          <w:p>
-            <w:pPr>
-              <w:rPr>
-                <w:sz w:val="20"/>
-                <w:szCs w:val="20"/>
-              </w:rPr>
-            </w:pPr>
-          </w:p>
-        </w:tc>
-        <w:tc>
-          <w:tcPr>
-            <w:tcW w:w="4765" w:type="dxa"/>
-          </w:tcPr>
-          <w:p>
-            <w:pPr>
-              <w:rPr>
-                <w:sz w:val="20"/>
-                <w:szCs w:val="20"/>
-              </w:rPr>
-            </w:pPr>
-          </w:p>
-        </w:tc>
-      </w:tr>
-      <w:tr>
-        <w:tc>
-          <w:tcPr>
-            <w:tcW w:w="1885" w:type="dxa"/>
-          </w:tcPr>
-          <w:p>
-            <w:pPr>
-              <w:rPr>
-                <w:sz w:val="20"/>
-                <w:szCs w:val="20"/>
-              </w:rPr>
-            </w:pPr>
-          </w:p>
-        </w:tc>
-        <w:tc>
-          <w:tcPr>
-            <w:tcW w:w="2700" w:type="dxa"/>
-          </w:tcPr>
-          <w:p>
-            <w:pPr>
-              <w:rPr>
-                <w:sz w:val="20"/>
-                <w:szCs w:val="20"/>
-              </w:rPr>
-            </w:pPr>
-          </w:p>
-        </w:tc>
-        <w:tc>
-          <w:tcPr>
-            <w:tcW w:w="4765" w:type="dxa"/>
+            <w:tcW w:w="6300" w:type="dxa"/>
+            <w:vAlign w:val="center"/>
           </w:tcPr>
           <w:p>
             <w:pPr>
@@ -5189,11 +5214,14 @@
       </w:tr>
     </w:tbl>
     <w:p>
-      <w:pPr>
-        <w:spacing w:line="360" w:lineRule="auto"/>
-      </w:pPr>
-      <w:bookmarkStart w:id="56" w:name="h.e6knrftfifzz" w:colFirst="0" w:colLast="0"/>
+      <w:bookmarkStart w:id="54" w:name="h.e6knrftfifzz" w:colFirst="0" w:colLast="0"/>
+      <w:bookmarkStart w:id="55" w:name="h.n654pmecrfyz" w:colFirst="0" w:colLast="0"/>
+      <w:bookmarkStart w:id="56" w:name="h.prtyyspxzxhg" w:colFirst="0" w:colLast="0"/>
+      <w:bookmarkStart w:id="57" w:name="h.w3y0gsbv4rol" w:colFirst="0" w:colLast="0"/>
+      <w:bookmarkEnd w:id="54"/>
+      <w:bookmarkEnd w:id="55"/>
       <w:bookmarkEnd w:id="56"/>
+      <w:bookmarkEnd w:id="57"/>
     </w:p>
     <w:p>
       <w:pPr>
@@ -5202,72 +5230,182 @@
           <w:szCs w:val="32"/>
         </w:rPr>
       </w:pPr>
-      <w:bookmarkStart w:id="57" w:name="h.n654pmecrfyz" w:colFirst="0" w:colLast="0"/>
-      <w:bookmarkStart w:id="58" w:name="h.prtyyspxzxhg" w:colFirst="0" w:colLast="0"/>
-      <w:bookmarkStart w:id="59" w:name="h.w3y0gsbv4rol" w:colFirst="0" w:colLast="0"/>
-      <w:bookmarkEnd w:id="57"/>
+      <w:r>
+        <w:t>I will be using online resources to learn about the tools as I build this project. I have limited to no exposure to any of the tools listed prior to building this project.</w:t>
+      </w:r>
+      <w:r>
+        <w:br w:type="page"/>
+      </w:r>
+    </w:p>
+    <w:p>
+      <w:pPr>
+        <w:pStyle w:val="Heading1"/>
+        <w:numPr>
+          <w:ilvl w:val="0"/>
+          <w:numId w:val="19"/>
+        </w:numPr>
+        <w:spacing w:after="0" w:line="360" w:lineRule="auto"/>
+        <w:contextualSpacing w:val="0"/>
+      </w:pPr>
+      <w:bookmarkStart w:id="58" w:name="h.adlxsn48xo47" w:colFirst="0" w:colLast="0"/>
+      <w:bookmarkStart w:id="59" w:name="h.mh7xa69isah9" w:colFirst="0" w:colLast="0"/>
+      <w:bookmarkStart w:id="60" w:name="h.4phc5qmvktii" w:colFirst="0" w:colLast="0"/>
+      <w:bookmarkStart w:id="61" w:name="_Toc461457264"/>
       <w:bookmarkEnd w:id="58"/>
       <w:bookmarkEnd w:id="59"/>
-      <w:r>
-        <w:br w:type="page"/>
-      </w:r>
-    </w:p>
+      <w:bookmarkEnd w:id="60"/>
+      <w:r>
+        <w:lastRenderedPageBreak/>
+        <w:t>Summer Work Plan</w:t>
+      </w:r>
+      <w:bookmarkEnd w:id="61"/>
+    </w:p>
+    <w:p>
+      <w:pPr>
+        <w:pStyle w:val="comment"/>
+      </w:pPr>
+      <w:r>
+        <w:t>&lt;&lt;In this section, you will list the action items for research you want to complete over the summer. This will be based on your highest risk area identified in your risk table above.  You may very well want to complete a “proof of concept” for those high risk areas, or develop a prototype, or take a class in order to reduce the unknown in the specific technology area, as listed above.  This “Mitigation Plan” is what you intend to do to reduce or prevent the risk from happening AND what you will do if it happens – meaning, what will you do if you can’t complete your proof of concept, or your prototype demonstrates a crucial part of your project, as planned, is not feasible…  &gt;&gt;</w:t>
+      </w:r>
+    </w:p>
+    <w:p/>
     <w:p>
       <w:pPr>
         <w:pStyle w:val="Heading1"/>
-        <w:spacing w:after="0" w:line="360" w:lineRule="auto"/>
-        <w:contextualSpacing w:val="0"/>
-      </w:pPr>
-      <w:bookmarkStart w:id="60" w:name="h.adlxsn48xo47" w:colFirst="0" w:colLast="0"/>
-      <w:bookmarkStart w:id="61" w:name="h.mh7xa69isah9" w:colFirst="0" w:colLast="0"/>
-      <w:bookmarkStart w:id="62" w:name="h.4phc5qmvktii" w:colFirst="0" w:colLast="0"/>
-      <w:bookmarkStart w:id="63" w:name="_Toc461457264"/>
-      <w:bookmarkEnd w:id="60"/>
-      <w:bookmarkEnd w:id="61"/>
+      </w:pPr>
+      <w:bookmarkStart w:id="62" w:name="_Toc461457265"/>
+      <w:r>
+        <w:t xml:space="preserve">Appendix </w:t>
+      </w:r>
+      <w:proofErr w:type="gramStart"/>
+      <w:r>
+        <w:t>A</w:t>
+      </w:r>
+      <w:proofErr w:type="gramEnd"/>
+      <w:r>
+        <w:t xml:space="preserve"> Glossary</w:t>
+      </w:r>
       <w:bookmarkEnd w:id="62"/>
+    </w:p>
+    <w:p>
+      <w:pPr>
+        <w:rPr>
+          <w:b/>
+        </w:rPr>
+      </w:pPr>
+    </w:p>
+    <w:p>
+      <w:r>
+        <w:rPr>
+          <w:b/>
+        </w:rPr>
+        <w:t>DIY</w:t>
+      </w:r>
+      <w:r>
+        <w:tab/>
+        <w:t>Do It Yourself</w:t>
+      </w:r>
+    </w:p>
+    <w:p/>
+    <w:p>
+      <w:pPr>
+        <w:pStyle w:val="Heading1"/>
+      </w:pPr>
+      <w:r>
+        <w:t>Appendix B Outlet Assembly Wiring Diagram</w:t>
+      </w:r>
+    </w:p>
+    <w:p>
+      <w:r>
+        <w:rPr>
+          <w:noProof/>
+        </w:rPr>
+        <w:drawing>
+          <wp:inline distT="0" distB="0" distL="0" distR="0" wp14:anchorId="2C13E333" wp14:editId="2A2813BC">
+            <wp:extent cx="5267325" cy="2962870"/>
+            <wp:effectExtent l="0" t="0" r="0" b="9525"/>
+            <wp:docPr id="3" name="Picture 3"/>
+            <wp:cNvGraphicFramePr>
+              <a:graphicFrameLocks xmlns:a="http://schemas.openxmlformats.org/drawingml/2006/main" noChangeAspect="1"/>
+            </wp:cNvGraphicFramePr>
+            <a:graphic xmlns:a="http://schemas.openxmlformats.org/drawingml/2006/main">
+              <a:graphicData uri="http://schemas.openxmlformats.org/drawingml/2006/picture">
+                <pic:pic xmlns:pic="http://schemas.openxmlformats.org/drawingml/2006/picture">
+                  <pic:nvPicPr>
+                    <pic:cNvPr id="3" name="OutletAssemblyWiringDiagram.jpg"/>
+                    <pic:cNvPicPr/>
+                  </pic:nvPicPr>
+                  <pic:blipFill>
+                    <a:blip r:embed="rId11" cstate="print">
+                      <a:extLst>
+                        <a:ext uri="{28A0092B-C50C-407E-A947-70E740481C1C}">
+                          <a14:useLocalDpi xmlns:a14="http://schemas.microsoft.com/office/drawing/2010/main" val="0"/>
+                        </a:ext>
+                      </a:extLst>
+                    </a:blip>
+                    <a:stretch>
+                      <a:fillRect/>
+                    </a:stretch>
+                  </pic:blipFill>
+                  <pic:spPr>
+                    <a:xfrm>
+                      <a:off x="0" y="0"/>
+                      <a:ext cx="5270760" cy="2964802"/>
+                    </a:xfrm>
+                    <a:prstGeom prst="rect">
+                      <a:avLst/>
+                    </a:prstGeom>
+                  </pic:spPr>
+                </pic:pic>
+              </a:graphicData>
+            </a:graphic>
+          </wp:inline>
+        </w:drawing>
+      </w:r>
+    </w:p>
+    <w:p/>
+    <w:p>
+      <w:pPr>
+        <w:pStyle w:val="Heading1"/>
+      </w:pPr>
       <w:r>
         <w:lastRenderedPageBreak/>
-        <w:t>6 Summer Work Plan</w:t>
-      </w:r>
-      <w:bookmarkEnd w:id="63"/>
-    </w:p>
-    <w:p>
-      <w:pPr>
-        <w:pStyle w:val="Heading1"/>
-      </w:pPr>
-      <w:bookmarkStart w:id="64" w:name="_Toc461457265"/>
-      <w:r>
-        <w:t>Appendix A</w:t>
-      </w:r>
-      <w:r>
-        <w:t xml:space="preserve"> Glossary</w:t>
-      </w:r>
-      <w:bookmarkEnd w:id="64"/>
-    </w:p>
-    <w:p>
-      <w:pPr>
-        <w:spacing w:line="360" w:lineRule="auto"/>
-        <w:ind w:left="720"/>
-        <w:rPr>
-          <w:i/>
-        </w:rPr>
-      </w:pPr>
-      <w:r>
-        <w:rPr>
-          <w:i/>
-        </w:rPr>
-        <w:t>[This section is included for future use]</w:t>
-      </w:r>
-    </w:p>
-    <w:p>
-      <w:pPr>
-        <w:spacing w:line="360" w:lineRule="auto"/>
-      </w:pPr>
+        <w:t>Appendix C Microcontroller Data Sheet</w:t>
+      </w:r>
+    </w:p>
+    <w:p>
+      <w:r>
+        <w:object w:dxaOrig="8925" w:dyaOrig="12630" w14:anchorId="7203ABFC">
+          <v:shapetype id="_x0000_t75" coordsize="21600,21600" o:spt="75" o:preferrelative="t" path="m@4@5l@4@11@9@11@9@5xe" filled="f" stroked="f">
+            <v:stroke joinstyle="miter"/>
+            <v:formulas>
+              <v:f eqn="if lineDrawn pixelLineWidth 0"/>
+              <v:f eqn="sum @0 1 0"/>
+              <v:f eqn="sum 0 0 @1"/>
+              <v:f eqn="prod @2 1 2"/>
+              <v:f eqn="prod @3 21600 pixelWidth"/>
+              <v:f eqn="prod @3 21600 pixelHeight"/>
+              <v:f eqn="sum @0 0 1"/>
+              <v:f eqn="prod @6 1 2"/>
+              <v:f eqn="prod @7 21600 pixelWidth"/>
+              <v:f eqn="sum @8 21600 0"/>
+              <v:f eqn="prod @7 21600 pixelHeight"/>
+              <v:f eqn="sum @10 21600 0"/>
+            </v:formulas>
+            <v:path o:extrusionok="f" gradientshapeok="t" o:connecttype="rect"/>
+            <o:lock v:ext="edit" aspectratio="t"/>
+          </v:shapetype>
+          <v:shape id="_x0000_i1025" type="#_x0000_t75" style="width:408pt;height:577.5pt" o:ole="">
+            <v:imagedata r:id="rId12" o:title=""/>
+          </v:shape>
+          <o:OLEObject Type="Embed" ProgID="AcroExch.Document.11" ShapeID="_x0000_i1025" DrawAspect="Content" ObjectID="_1535388160" r:id="rId13"/>
+        </w:object>
+      </w:r>
     </w:p>
     <w:sectPr>
       <w:pgSz w:w="12240" w:h="15840"/>
       <w:pgMar w:top="1440" w:right="1440" w:bottom="1440" w:left="1440" w:header="720" w:footer="720" w:gutter="0"/>
-      <w:pgNumType w:fmt="upperLetter" w:start="1" w:chapStyle="1"/>
+      <w:pgNumType w:start="1" w:chapStyle="1"/>
       <w:cols w:space="720" w:equalWidth="0">
         <w:col w:w="9360"/>
       </w:cols>
@@ -5316,6 +5454,7 @@
           <w:docPartUnique/>
         </w:docPartObj>
       </w:sdtPr>
+      <w:sdtEndPr/>
       <w:sdtContent>
         <w:r>
           <w:rPr>
@@ -5416,6 +5555,7 @@
                                         <w:docPartUnique/>
                                       </w:docPartObj>
                                     </w:sdtPr>
+                                    <w:sdtEndPr/>
                                     <w:sdtContent>
                                       <w:r>
                                         <w:rPr>
@@ -5447,7 +5587,7 @@
                                           <w:sz w:val="28"/>
                                           <w:szCs w:val="28"/>
                                         </w:rPr>
-                                        <w:t>A</w:t>
+                                        <w:t>6</w:t>
                                       </w:r>
                                       <w:r>
                                         <w:rPr>
@@ -5536,6 +5676,7 @@
                                   <w:docPartUnique/>
                                 </w:docPartObj>
                               </w:sdtPr>
+                              <w:sdtEndPr/>
                               <w:sdtContent>
                                 <w:r>
                                   <w:rPr>
@@ -5567,7 +5708,7 @@
                                     <w:sz w:val="28"/>
                                     <w:szCs w:val="28"/>
                                   </w:rPr>
-                                  <w:t>A</w:t>
+                                  <w:t>6</w:t>
                                 </w:r>
                                 <w:r>
                                   <w:rPr>
@@ -6318,6 +6459,119 @@
     </w:lvl>
   </w:abstractNum>
   <w:abstractNum w:abstractNumId="6" w15:restartNumberingAfterBreak="0">
+    <w:nsid w:val="2B830636"/>
+    <w:multiLevelType w:val="hybridMultilevel"/>
+    <w:tmpl w:val="01402C82"/>
+    <w:lvl w:ilvl="0" w:tplc="0409000F">
+      <w:start w:val="1"/>
+      <w:numFmt w:val="decimal"/>
+      <w:lvlText w:val="%1."/>
+      <w:lvlJc w:val="left"/>
+      <w:pPr>
+        <w:tabs>
+          <w:tab w:val="num" w:pos="720"/>
+        </w:tabs>
+        <w:ind w:left="720" w:hanging="360"/>
+      </w:pPr>
+    </w:lvl>
+    <w:lvl w:ilvl="1" w:tplc="04090019">
+      <w:start w:val="1"/>
+      <w:numFmt w:val="lowerLetter"/>
+      <w:lvlText w:val="%2."/>
+      <w:lvlJc w:val="left"/>
+      <w:pPr>
+        <w:tabs>
+          <w:tab w:val="num" w:pos="1440"/>
+        </w:tabs>
+        <w:ind w:left="1440" w:hanging="360"/>
+      </w:pPr>
+    </w:lvl>
+    <w:lvl w:ilvl="2" w:tplc="0409001B">
+      <w:start w:val="1"/>
+      <w:numFmt w:val="lowerRoman"/>
+      <w:lvlText w:val="%3."/>
+      <w:lvlJc w:val="right"/>
+      <w:pPr>
+        <w:tabs>
+          <w:tab w:val="num" w:pos="2160"/>
+        </w:tabs>
+        <w:ind w:left="2160" w:hanging="180"/>
+      </w:pPr>
+    </w:lvl>
+    <w:lvl w:ilvl="3" w:tplc="0409000F">
+      <w:start w:val="1"/>
+      <w:numFmt w:val="decimal"/>
+      <w:lvlText w:val="%4."/>
+      <w:lvlJc w:val="left"/>
+      <w:pPr>
+        <w:tabs>
+          <w:tab w:val="num" w:pos="2880"/>
+        </w:tabs>
+        <w:ind w:left="2880" w:hanging="360"/>
+      </w:pPr>
+    </w:lvl>
+    <w:lvl w:ilvl="4" w:tplc="04090019">
+      <w:start w:val="1"/>
+      <w:numFmt w:val="lowerLetter"/>
+      <w:lvlText w:val="%5."/>
+      <w:lvlJc w:val="left"/>
+      <w:pPr>
+        <w:tabs>
+          <w:tab w:val="num" w:pos="3600"/>
+        </w:tabs>
+        <w:ind w:left="3600" w:hanging="360"/>
+      </w:pPr>
+    </w:lvl>
+    <w:lvl w:ilvl="5" w:tplc="0409001B">
+      <w:start w:val="1"/>
+      <w:numFmt w:val="lowerRoman"/>
+      <w:lvlText w:val="%6."/>
+      <w:lvlJc w:val="right"/>
+      <w:pPr>
+        <w:tabs>
+          <w:tab w:val="num" w:pos="4320"/>
+        </w:tabs>
+        <w:ind w:left="4320" w:hanging="180"/>
+      </w:pPr>
+    </w:lvl>
+    <w:lvl w:ilvl="6" w:tplc="0409000F">
+      <w:start w:val="1"/>
+      <w:numFmt w:val="decimal"/>
+      <w:lvlText w:val="%7."/>
+      <w:lvlJc w:val="left"/>
+      <w:pPr>
+        <w:tabs>
+          <w:tab w:val="num" w:pos="5040"/>
+        </w:tabs>
+        <w:ind w:left="5040" w:hanging="360"/>
+      </w:pPr>
+    </w:lvl>
+    <w:lvl w:ilvl="7" w:tplc="04090019">
+      <w:start w:val="1"/>
+      <w:numFmt w:val="lowerLetter"/>
+      <w:lvlText w:val="%8."/>
+      <w:lvlJc w:val="left"/>
+      <w:pPr>
+        <w:tabs>
+          <w:tab w:val="num" w:pos="5760"/>
+        </w:tabs>
+        <w:ind w:left="5760" w:hanging="360"/>
+      </w:pPr>
+    </w:lvl>
+    <w:lvl w:ilvl="8" w:tplc="0409001B">
+      <w:start w:val="1"/>
+      <w:numFmt w:val="lowerRoman"/>
+      <w:lvlText w:val="%9."/>
+      <w:lvlJc w:val="right"/>
+      <w:pPr>
+        <w:tabs>
+          <w:tab w:val="num" w:pos="6480"/>
+        </w:tabs>
+        <w:ind w:left="6480" w:hanging="180"/>
+      </w:pPr>
+    </w:lvl>
+  </w:abstractNum>
+  <w:abstractNum w:abstractNumId="7" w15:restartNumberingAfterBreak="0">
     <w:nsid w:val="315707D3"/>
     <w:multiLevelType w:val="multilevel"/>
     <w:tmpl w:val="D7E051A6"/>
@@ -6327,7 +6581,7 @@
       <w:lvlText w:val="●"/>
       <w:lvlJc w:val="left"/>
       <w:pPr>
-        <w:ind w:left="2160" w:firstLine="1800"/>
+        <w:ind w:left="1080" w:firstLine="1800"/>
       </w:pPr>
       <w:rPr>
         <w:u w:val="none"/>
@@ -6339,7 +6593,7 @@
       <w:lvlText w:val="○"/>
       <w:lvlJc w:val="left"/>
       <w:pPr>
-        <w:ind w:left="2880" w:firstLine="2520"/>
+        <w:ind w:left="1800" w:firstLine="2520"/>
       </w:pPr>
       <w:rPr>
         <w:u w:val="none"/>
@@ -6351,7 +6605,7 @@
       <w:lvlText w:val="■"/>
       <w:lvlJc w:val="left"/>
       <w:pPr>
-        <w:ind w:left="3600" w:firstLine="3240"/>
+        <w:ind w:left="2520" w:firstLine="3240"/>
       </w:pPr>
       <w:rPr>
         <w:u w:val="none"/>
@@ -6363,7 +6617,7 @@
       <w:lvlText w:val="●"/>
       <w:lvlJc w:val="left"/>
       <w:pPr>
-        <w:ind w:left="4320" w:firstLine="3960"/>
+        <w:ind w:left="3240" w:firstLine="3960"/>
       </w:pPr>
       <w:rPr>
         <w:u w:val="none"/>
@@ -6375,7 +6629,7 @@
       <w:lvlText w:val="○"/>
       <w:lvlJc w:val="left"/>
       <w:pPr>
-        <w:ind w:left="5040" w:firstLine="4680"/>
+        <w:ind w:left="3960" w:firstLine="4680"/>
       </w:pPr>
       <w:rPr>
         <w:u w:val="none"/>
@@ -6387,7 +6641,7 @@
       <w:lvlText w:val="■"/>
       <w:lvlJc w:val="left"/>
       <w:pPr>
-        <w:ind w:left="5760" w:firstLine="5400"/>
+        <w:ind w:left="4680" w:firstLine="5400"/>
       </w:pPr>
       <w:rPr>
         <w:u w:val="none"/>
@@ -6399,7 +6653,7 @@
       <w:lvlText w:val="●"/>
       <w:lvlJc w:val="left"/>
       <w:pPr>
-        <w:ind w:left="6480" w:firstLine="6120"/>
+        <w:ind w:left="5400" w:firstLine="6120"/>
       </w:pPr>
       <w:rPr>
         <w:u w:val="none"/>
@@ -6411,7 +6665,7 @@
       <w:lvlText w:val="○"/>
       <w:lvlJc w:val="left"/>
       <w:pPr>
-        <w:ind w:left="7200" w:firstLine="6840"/>
+        <w:ind w:left="6120" w:firstLine="6840"/>
       </w:pPr>
       <w:rPr>
         <w:u w:val="none"/>
@@ -6423,14 +6677,14 @@
       <w:lvlText w:val="■"/>
       <w:lvlJc w:val="left"/>
       <w:pPr>
-        <w:ind w:left="7920" w:firstLine="7560"/>
+        <w:ind w:left="6840" w:firstLine="7560"/>
       </w:pPr>
       <w:rPr>
         <w:u w:val="none"/>
       </w:rPr>
     </w:lvl>
   </w:abstractNum>
-  <w:abstractNum w:abstractNumId="7" w15:restartNumberingAfterBreak="0">
+  <w:abstractNum w:abstractNumId="8" w15:restartNumberingAfterBreak="0">
     <w:nsid w:val="4041516B"/>
     <w:multiLevelType w:val="multilevel"/>
     <w:tmpl w:val="5B3ECFBA"/>
@@ -6543,7 +6797,7 @@
       </w:rPr>
     </w:lvl>
   </w:abstractNum>
-  <w:abstractNum w:abstractNumId="8" w15:restartNumberingAfterBreak="0">
+  <w:abstractNum w:abstractNumId="9" w15:restartNumberingAfterBreak="0">
     <w:nsid w:val="422E2C32"/>
     <w:multiLevelType w:val="hybridMultilevel"/>
     <w:tmpl w:val="4A68E73A"/>
@@ -6656,7 +6910,7 @@
       </w:rPr>
     </w:lvl>
   </w:abstractNum>
-  <w:abstractNum w:abstractNumId="9" w15:restartNumberingAfterBreak="0">
+  <w:abstractNum w:abstractNumId="10" w15:restartNumberingAfterBreak="0">
     <w:nsid w:val="4A8216E0"/>
     <w:multiLevelType w:val="multilevel"/>
     <w:tmpl w:val="0409001F"/>
@@ -6742,7 +6996,7 @@
       </w:pPr>
     </w:lvl>
   </w:abstractNum>
-  <w:abstractNum w:abstractNumId="10" w15:restartNumberingAfterBreak="0">
+  <w:abstractNum w:abstractNumId="11" w15:restartNumberingAfterBreak="0">
     <w:nsid w:val="50E17DA1"/>
     <w:multiLevelType w:val="multilevel"/>
     <w:tmpl w:val="9828BAE2"/>
@@ -6855,7 +7109,7 @@
       </w:rPr>
     </w:lvl>
   </w:abstractNum>
-  <w:abstractNum w:abstractNumId="11" w15:restartNumberingAfterBreak="0">
+  <w:abstractNum w:abstractNumId="12" w15:restartNumberingAfterBreak="0">
     <w:nsid w:val="5379032B"/>
     <w:multiLevelType w:val="hybridMultilevel"/>
     <w:tmpl w:val="4FEEE294"/>
@@ -6968,7 +7222,7 @@
       </w:rPr>
     </w:lvl>
   </w:abstractNum>
-  <w:abstractNum w:abstractNumId="12" w15:restartNumberingAfterBreak="0">
+  <w:abstractNum w:abstractNumId="13" w15:restartNumberingAfterBreak="0">
     <w:nsid w:val="59C17F06"/>
     <w:multiLevelType w:val="hybridMultilevel"/>
     <w:tmpl w:val="A038F9A2"/>
@@ -7057,7 +7311,7 @@
       </w:pPr>
     </w:lvl>
   </w:abstractNum>
-  <w:abstractNum w:abstractNumId="13" w15:restartNumberingAfterBreak="0">
+  <w:abstractNum w:abstractNumId="14" w15:restartNumberingAfterBreak="0">
     <w:nsid w:val="5A596255"/>
     <w:multiLevelType w:val="multilevel"/>
     <w:tmpl w:val="490001EA"/>
@@ -7170,7 +7424,7 @@
       </w:rPr>
     </w:lvl>
   </w:abstractNum>
-  <w:abstractNum w:abstractNumId="14" w15:restartNumberingAfterBreak="0">
+  <w:abstractNum w:abstractNumId="15" w15:restartNumberingAfterBreak="0">
     <w:nsid w:val="5A733E66"/>
     <w:multiLevelType w:val="multilevel"/>
     <w:tmpl w:val="C72C7234"/>
@@ -7283,7 +7537,7 @@
       </w:rPr>
     </w:lvl>
   </w:abstractNum>
-  <w:abstractNum w:abstractNumId="15" w15:restartNumberingAfterBreak="0">
+  <w:abstractNum w:abstractNumId="16" w15:restartNumberingAfterBreak="0">
     <w:nsid w:val="5A8A1901"/>
     <w:multiLevelType w:val="hybridMultilevel"/>
     <w:tmpl w:val="CAD01EF6"/>
@@ -7396,7 +7650,7 @@
       </w:rPr>
     </w:lvl>
   </w:abstractNum>
-  <w:abstractNum w:abstractNumId="16" w15:restartNumberingAfterBreak="0">
+  <w:abstractNum w:abstractNumId="17" w15:restartNumberingAfterBreak="0">
     <w:nsid w:val="64BF4342"/>
     <w:multiLevelType w:val="multilevel"/>
     <w:tmpl w:val="8228A364"/>
@@ -7509,7 +7763,7 @@
       </w:rPr>
     </w:lvl>
   </w:abstractNum>
-  <w:abstractNum w:abstractNumId="17" w15:restartNumberingAfterBreak="0">
+  <w:abstractNum w:abstractNumId="18" w15:restartNumberingAfterBreak="0">
     <w:nsid w:val="66B74B96"/>
     <w:multiLevelType w:val="multilevel"/>
     <w:tmpl w:val="EC38E88A"/>
@@ -7622,7 +7876,7 @@
       </w:rPr>
     </w:lvl>
   </w:abstractNum>
-  <w:abstractNum w:abstractNumId="18" w15:restartNumberingAfterBreak="0">
+  <w:abstractNum w:abstractNumId="19" w15:restartNumberingAfterBreak="0">
     <w:nsid w:val="74F06ADB"/>
     <w:multiLevelType w:val="multilevel"/>
     <w:tmpl w:val="4EF0A548"/>
@@ -7736,25 +7990,25 @@
     </w:lvl>
   </w:abstractNum>
   <w:num w:numId="1">
-    <w:abstractNumId w:val="6"/>
+    <w:abstractNumId w:val="7"/>
   </w:num>
   <w:num w:numId="2">
-    <w:abstractNumId w:val="17"/>
+    <w:abstractNumId w:val="18"/>
   </w:num>
   <w:num w:numId="3">
-    <w:abstractNumId w:val="7"/>
+    <w:abstractNumId w:val="8"/>
   </w:num>
   <w:num w:numId="4">
-    <w:abstractNumId w:val="13"/>
+    <w:abstractNumId w:val="14"/>
   </w:num>
   <w:num w:numId="5">
-    <w:abstractNumId w:val="18"/>
+    <w:abstractNumId w:val="19"/>
   </w:num>
   <w:num w:numId="6">
     <w:abstractNumId w:val="4"/>
   </w:num>
   <w:num w:numId="7">
-    <w:abstractNumId w:val="10"/>
+    <w:abstractNumId w:val="11"/>
   </w:num>
   <w:num w:numId="8">
     <w:abstractNumId w:val="1"/>
@@ -7763,25 +8017,25 @@
     <w:abstractNumId w:val="5"/>
   </w:num>
   <w:num w:numId="10">
-    <w:abstractNumId w:val="16"/>
+    <w:abstractNumId w:val="17"/>
   </w:num>
   <w:num w:numId="11">
-    <w:abstractNumId w:val="9"/>
+    <w:abstractNumId w:val="10"/>
   </w:num>
   <w:num w:numId="12">
-    <w:abstractNumId w:val="12"/>
+    <w:abstractNumId w:val="13"/>
   </w:num>
   <w:num w:numId="13">
     <w:abstractNumId w:val="2"/>
   </w:num>
   <w:num w:numId="14">
-    <w:abstractNumId w:val="11"/>
+    <w:abstractNumId w:val="12"/>
   </w:num>
   <w:num w:numId="15">
-    <w:abstractNumId w:val="8"/>
+    <w:abstractNumId w:val="9"/>
   </w:num>
   <w:num w:numId="16">
-    <w:abstractNumId w:val="15"/>
+    <w:abstractNumId w:val="16"/>
   </w:num>
   <w:num w:numId="17">
     <w:abstractNumId w:val="3"/>
@@ -7790,7 +8044,10 @@
     <w:abstractNumId w:val="0"/>
   </w:num>
   <w:num w:numId="19">
-    <w:abstractNumId w:val="14"/>
+    <w:abstractNumId w:val="15"/>
+  </w:num>
+  <w:num w:numId="20">
+    <w:abstractNumId w:val="6"/>
   </w:num>
 </w:numbering>
 </file>
@@ -8188,6 +8445,7 @@
   </w:latentStyles>
   <w:style w:type="paragraph" w:default="1" w:styleId="Normal">
     <w:name w:val="Normal"/>
+    <w:qFormat/>
     <w:rsid w:val="00D75B3D"/>
   </w:style>
   <w:style w:type="paragraph" w:styleId="Heading1">
@@ -8644,6 +8902,22 @@
       </w:tblBorders>
     </w:tblPr>
   </w:style>
+  <w:style w:type="paragraph" w:customStyle="1" w:styleId="comment">
+    <w:name w:val="comment"/>
+    <w:basedOn w:val="Normal"/>
+    <w:rsid w:val="00A22309"/>
+    <w:pPr>
+      <w:autoSpaceDE w:val="0"/>
+      <w:autoSpaceDN w:val="0"/>
+      <w:spacing w:line="240" w:lineRule="auto"/>
+    </w:pPr>
+    <w:rPr>
+      <w:rFonts w:ascii="Comic Sans MS" w:eastAsia="Times New Roman" w:hAnsi="Comic Sans MS" w:cs="Times New Roman"/>
+      <w:color w:val="9900CC"/>
+      <w:sz w:val="28"/>
+      <w:szCs w:val="28"/>
+    </w:rPr>
+  </w:style>
 </w:styles>
 </file>
 
@@ -8913,7 +9187,7 @@
 </file>
 
 <file path=customXml/itemProps1.xml><?xml version="1.0" encoding="utf-8"?>
-<ds:datastoreItem xmlns:ds="http://schemas.openxmlformats.org/officeDocument/2006/customXml" ds:itemID="{F7050DC8-2358-4D1F-B675-ABB07C3C9787}">
+<ds:datastoreItem xmlns:ds="http://schemas.openxmlformats.org/officeDocument/2006/customXml" ds:itemID="{A81B11D2-9A12-49B6-B912-982690F8BD7D}">
   <ds:schemaRefs>
     <ds:schemaRef ds:uri="http://schemas.openxmlformats.org/officeDocument/2006/bibliography"/>
   </ds:schemaRefs>

</xml_diff>

<commit_message>
Add microcontroller data sheet
</commit_message>
<xml_diff>
--- a/Senior Project/LightControl.docx
+++ b/Senior Project/LightControl.docx
@@ -9,16 +9,17 @@
         <w:jc w:val="center"/>
       </w:pPr>
       <w:bookmarkStart w:id="0" w:name="h.acabitnlhnul" w:colFirst="0" w:colLast="0"/>
+      <w:bookmarkStart w:id="1" w:name="_GoBack"/>
       <w:bookmarkEnd w:id="0"/>
       <w:r>
         <w:rPr>
           <w:noProof/>
         </w:rPr>
         <w:drawing>
-          <wp:inline distT="114300" distB="114300" distL="114300" distR="114300" wp14:anchorId="5CD4C769" wp14:editId="69F2FC8E">
+          <wp:inline distT="114300" distB="114300" distL="114300" distR="114300" wp14:anchorId="5CD4C769" wp14:editId="4CCC698D">
             <wp:extent cx="2095500" cy="2095500"/>
             <wp:effectExtent l="0" t="0" r="0" b="0"/>
-            <wp:docPr id="1" name="image01.jpg" descr="light-icon.jpg"/>
+            <wp:docPr id="1" name="image01.jpg"/>
             <wp:cNvGraphicFramePr/>
             <a:graphic xmlns:a="http://schemas.openxmlformats.org/drawingml/2006/main">
               <a:graphicData uri="http://schemas.openxmlformats.org/drawingml/2006/picture">
@@ -28,8 +29,13 @@
                     <pic:cNvPicPr preferRelativeResize="0"/>
                   </pic:nvPicPr>
                   <pic:blipFill>
-                    <a:blip r:embed="rId8"/>
-                    <a:srcRect/>
+                    <a:blip r:embed="rId8">
+                      <a:extLst>
+                        <a:ext uri="{28A0092B-C50C-407E-A947-70E740481C1C}">
+                          <a14:useLocalDpi xmlns:a14="http://schemas.microsoft.com/office/drawing/2010/main" val="0"/>
+                        </a:ext>
+                      </a:extLst>
+                    </a:blip>
                     <a:stretch>
                       <a:fillRect/>
                     </a:stretch>
@@ -50,13 +56,14 @@
           </wp:inline>
         </w:drawing>
       </w:r>
+      <w:bookmarkEnd w:id="1"/>
     </w:p>
     <w:p>
       <w:pPr>
         <w:spacing w:line="360" w:lineRule="auto"/>
       </w:pPr>
-      <w:bookmarkStart w:id="1" w:name="h.i9bd5joq4owd" w:colFirst="0" w:colLast="0"/>
-      <w:bookmarkEnd w:id="1"/>
+      <w:bookmarkStart w:id="2" w:name="h.i9bd5joq4owd" w:colFirst="0" w:colLast="0"/>
+      <w:bookmarkEnd w:id="2"/>
     </w:p>
     <w:p>
       <w:pPr>
@@ -84,8 +91,8 @@
         <w:spacing w:after="0" w:line="360" w:lineRule="auto"/>
         <w:contextualSpacing w:val="0"/>
       </w:pPr>
-      <w:bookmarkStart w:id="2" w:name="h.rlhoqx7e7gps" w:colFirst="0" w:colLast="0"/>
-      <w:bookmarkEnd w:id="2"/>
+      <w:bookmarkStart w:id="3" w:name="h.rlhoqx7e7gps" w:colFirst="0" w:colLast="0"/>
+      <w:bookmarkEnd w:id="3"/>
       <w:r>
         <w:t>Light Control by LytCtrl</w:t>
       </w:r>
@@ -96,8 +103,8 @@
         <w:spacing w:after="0" w:line="360" w:lineRule="auto"/>
         <w:contextualSpacing w:val="0"/>
       </w:pPr>
-      <w:bookmarkStart w:id="3" w:name="h.o1hq259yi218" w:colFirst="0" w:colLast="0"/>
-      <w:bookmarkEnd w:id="3"/>
+      <w:bookmarkStart w:id="4" w:name="h.o1hq259yi218" w:colFirst="0" w:colLast="0"/>
+      <w:bookmarkEnd w:id="4"/>
       <w:r>
         <w:t>Arduino based remote for lights/outlets controlled by Android App</w:t>
       </w:r>
@@ -235,8 +242,8 @@
       <w:r>
         <w:t>S</w:t>
       </w:r>
-      <w:bookmarkStart w:id="4" w:name="h.431p554ldd0s" w:colFirst="0" w:colLast="0"/>
-      <w:bookmarkEnd w:id="4"/>
+      <w:bookmarkStart w:id="5" w:name="h.431p554ldd0s" w:colFirst="0" w:colLast="0"/>
+      <w:bookmarkEnd w:id="5"/>
       <w:r>
         <w:t>herry Yang</w:t>
       </w:r>
@@ -246,12 +253,12 @@
         <w:pStyle w:val="Heading1"/>
         <w:spacing w:line="360" w:lineRule="auto"/>
       </w:pPr>
-      <w:bookmarkStart w:id="5" w:name="_Toc461707876"/>
+      <w:bookmarkStart w:id="6" w:name="_Toc461707876"/>
       <w:r>
         <w:lastRenderedPageBreak/>
         <w:t>Legal Notice</w:t>
       </w:r>
-      <w:bookmarkEnd w:id="5"/>
+      <w:bookmarkEnd w:id="6"/>
     </w:p>
     <w:p>
       <w:pPr>
@@ -272,13 +279,13 @@
         <w:spacing w:after="0" w:line="360" w:lineRule="auto"/>
         <w:contextualSpacing w:val="0"/>
       </w:pPr>
-      <w:bookmarkStart w:id="6" w:name="h.2jpucf9jrfh" w:colFirst="0" w:colLast="0"/>
-      <w:bookmarkStart w:id="7" w:name="_Toc461707877"/>
-      <w:bookmarkEnd w:id="6"/>
+      <w:bookmarkStart w:id="7" w:name="h.2jpucf9jrfh" w:colFirst="0" w:colLast="0"/>
+      <w:bookmarkStart w:id="8" w:name="_Toc461707877"/>
+      <w:bookmarkEnd w:id="7"/>
       <w:r>
         <w:t>Copyright Notice</w:t>
       </w:r>
-      <w:bookmarkEnd w:id="7"/>
+      <w:bookmarkEnd w:id="8"/>
     </w:p>
     <w:p>
       <w:pPr>
@@ -321,8 +328,8 @@
       <w:pPr>
         <w:spacing w:line="360" w:lineRule="auto"/>
       </w:pPr>
-      <w:bookmarkStart w:id="8" w:name="h.exr4j91v82lr" w:colFirst="0" w:colLast="0"/>
-      <w:bookmarkEnd w:id="8"/>
+      <w:bookmarkStart w:id="9" w:name="h.exr4j91v82lr" w:colFirst="0" w:colLast="0"/>
+      <w:bookmarkEnd w:id="9"/>
     </w:p>
     <w:p>
       <w:pPr>
@@ -331,8 +338,8 @@
       <w:r>
         <w:br w:type="page"/>
       </w:r>
-      <w:bookmarkStart w:id="9" w:name="h.vdcp1fzdvin0" w:colFirst="0" w:colLast="0"/>
-      <w:bookmarkEnd w:id="9"/>
+      <w:bookmarkStart w:id="10" w:name="h.vdcp1fzdvin0" w:colFirst="0" w:colLast="0"/>
+      <w:bookmarkEnd w:id="10"/>
     </w:p>
     <w:p>
       <w:pPr>
@@ -340,9 +347,9 @@
         <w:spacing w:after="0" w:line="360" w:lineRule="auto"/>
         <w:contextualSpacing w:val="0"/>
       </w:pPr>
-      <w:bookmarkStart w:id="10" w:name="h.ek543d3mw2gc" w:colFirst="0" w:colLast="0"/>
-      <w:bookmarkStart w:id="11" w:name="_Toc461707878"/>
-      <w:bookmarkEnd w:id="10"/>
+      <w:bookmarkStart w:id="11" w:name="h.ek543d3mw2gc" w:colFirst="0" w:colLast="0"/>
+      <w:bookmarkStart w:id="12" w:name="_Toc461707878"/>
+      <w:bookmarkEnd w:id="11"/>
       <w:r>
         <w:lastRenderedPageBreak/>
         <w:t>Signature</w:t>
@@ -350,7 +357,7 @@
       <w:r>
         <w:t>s</w:t>
       </w:r>
-      <w:bookmarkEnd w:id="11"/>
+      <w:bookmarkEnd w:id="12"/>
     </w:p>
     <w:p>
       <w:pPr>
@@ -627,15 +634,15 @@
           <w:szCs w:val="28"/>
         </w:rPr>
       </w:pPr>
-      <w:bookmarkStart w:id="12" w:name="h.669mh8k69v30" w:colFirst="0" w:colLast="0"/>
-      <w:bookmarkStart w:id="13" w:name="h.xasafc8saiuu" w:colFirst="0" w:colLast="0"/>
-      <w:bookmarkStart w:id="14" w:name="_Toc461707879"/>
-      <w:bookmarkEnd w:id="12"/>
+      <w:bookmarkStart w:id="13" w:name="h.669mh8k69v30" w:colFirst="0" w:colLast="0"/>
+      <w:bookmarkStart w:id="14" w:name="h.xasafc8saiuu" w:colFirst="0" w:colLast="0"/>
+      <w:bookmarkStart w:id="15" w:name="_Toc461707879"/>
       <w:bookmarkEnd w:id="13"/>
+      <w:bookmarkEnd w:id="14"/>
       <w:r>
         <w:t>Change Log</w:t>
       </w:r>
-      <w:bookmarkEnd w:id="14"/>
+      <w:bookmarkEnd w:id="15"/>
     </w:p>
     <w:p>
       <w:pPr>
@@ -1276,23 +1283,7 @@
                 <w:sz w:val="18"/>
                 <w:szCs w:val="18"/>
               </w:rPr>
-              <w:t xml:space="preserve">Added more details for </w:t>
-            </w:r>
-            <w:proofErr w:type="spellStart"/>
-            <w:r>
-              <w:rPr>
-                <w:sz w:val="18"/>
-                <w:szCs w:val="18"/>
-              </w:rPr>
-              <w:t>WiFi</w:t>
-            </w:r>
-            <w:proofErr w:type="spellEnd"/>
-            <w:r>
-              <w:rPr>
-                <w:sz w:val="18"/>
-                <w:szCs w:val="18"/>
-              </w:rPr>
-              <w:t xml:space="preserve"> info and Outlet info</w:t>
+              <w:t>Added more details for WiFi info and Outlet info</w:t>
             </w:r>
           </w:p>
         </w:tc>
@@ -1425,8 +1416,8 @@
       <w:pPr>
         <w:spacing w:line="360" w:lineRule="auto"/>
       </w:pPr>
-      <w:bookmarkStart w:id="15" w:name="h.4awb32b7xi1b" w:colFirst="0" w:colLast="0"/>
-      <w:bookmarkEnd w:id="15"/>
+      <w:bookmarkStart w:id="16" w:name="h.4awb32b7xi1b" w:colFirst="0" w:colLast="0"/>
+      <w:bookmarkEnd w:id="16"/>
     </w:p>
     <w:p>
       <w:pPr>
@@ -1435,16 +1426,16 @@
       <w:r>
         <w:br w:type="page"/>
       </w:r>
-      <w:bookmarkStart w:id="16" w:name="h.yge3ydw1a7i" w:colFirst="0" w:colLast="0"/>
-      <w:bookmarkStart w:id="17" w:name="h.dcx5rn2ji7zs" w:colFirst="0" w:colLast="0"/>
-      <w:bookmarkStart w:id="18" w:name="h.wij8ih3n4qlt" w:colFirst="0" w:colLast="0"/>
-      <w:bookmarkStart w:id="19" w:name="h.s1s0z0hj0yhs" w:colFirst="0" w:colLast="0"/>
-      <w:bookmarkStart w:id="20" w:name="h.djjgvz5aikcn" w:colFirst="0" w:colLast="0"/>
-      <w:bookmarkEnd w:id="16"/>
+      <w:bookmarkStart w:id="17" w:name="h.yge3ydw1a7i" w:colFirst="0" w:colLast="0"/>
+      <w:bookmarkStart w:id="18" w:name="h.dcx5rn2ji7zs" w:colFirst="0" w:colLast="0"/>
+      <w:bookmarkStart w:id="19" w:name="h.wij8ih3n4qlt" w:colFirst="0" w:colLast="0"/>
+      <w:bookmarkStart w:id="20" w:name="h.s1s0z0hj0yhs" w:colFirst="0" w:colLast="0"/>
+      <w:bookmarkStart w:id="21" w:name="h.djjgvz5aikcn" w:colFirst="0" w:colLast="0"/>
       <w:bookmarkEnd w:id="17"/>
       <w:bookmarkEnd w:id="18"/>
       <w:bookmarkEnd w:id="19"/>
       <w:bookmarkEnd w:id="20"/>
+      <w:bookmarkEnd w:id="21"/>
     </w:p>
     <w:sdt>
       <w:sdtPr>
@@ -2639,8 +2630,8 @@
         </w:p>
       </w:sdtContent>
     </w:sdt>
-    <w:bookmarkStart w:id="21" w:name="h.r2hrmvucxj3a" w:colFirst="0" w:colLast="0" w:displacedByCustomXml="prev"/>
-    <w:bookmarkEnd w:id="21" w:displacedByCustomXml="prev"/>
+    <w:bookmarkStart w:id="22" w:name="h.r2hrmvucxj3a" w:colFirst="0" w:colLast="0" w:displacedByCustomXml="prev"/>
+    <w:bookmarkEnd w:id="22" w:displacedByCustomXml="prev"/>
     <w:p>
       <w:pPr>
         <w:pStyle w:val="Heading1"/>
@@ -2667,12 +2658,12 @@
         <w:spacing w:after="0"/>
         <w:contextualSpacing w:val="0"/>
       </w:pPr>
-      <w:bookmarkStart w:id="22" w:name="_Toc461707880"/>
+      <w:bookmarkStart w:id="23" w:name="_Toc461707880"/>
       <w:r>
         <w:lastRenderedPageBreak/>
         <w:t>Introduction</w:t>
       </w:r>
-      <w:bookmarkEnd w:id="22"/>
+      <w:bookmarkEnd w:id="23"/>
     </w:p>
     <w:p/>
     <w:p>
@@ -2738,15 +2729,7 @@
         <w:ind w:left="1080"/>
       </w:pPr>
       <w:r>
-        <w:t xml:space="preserve">a </w:t>
-      </w:r>
-      <w:proofErr w:type="spellStart"/>
-      <w:r>
-        <w:t>WiFi</w:t>
-      </w:r>
-      <w:proofErr w:type="spellEnd"/>
-      <w:r>
-        <w:t xml:space="preserve"> router, </w:t>
+        <w:t xml:space="preserve">a WiFi router, </w:t>
       </w:r>
     </w:p>
     <w:p>
@@ -2784,13 +2767,8 @@
         </w:numPr>
         <w:ind w:left="1080"/>
       </w:pPr>
-      <w:proofErr w:type="gramStart"/>
-      <w:r>
-        <w:t>and</w:t>
-      </w:r>
-      <w:proofErr w:type="gramEnd"/>
-      <w:r>
-        <w:t xml:space="preserve"> an android app.</w:t>
+      <w:r>
+        <w:t>and an android app.</w:t>
       </w:r>
     </w:p>
     <w:p/>
@@ -2808,25 +2786,7 @@
         <w:t xml:space="preserve">When a new Bluetooth device is discovered, the home computer notifies the administrative Android user. </w:t>
       </w:r>
       <w:r>
-        <w:t xml:space="preserve">The Android user can setup a new outlet and assign it at product type (light, alarm clock, </w:t>
-      </w:r>
-      <w:proofErr w:type="spellStart"/>
-      <w:proofErr w:type="gramStart"/>
-      <w:r>
-        <w:t>tv</w:t>
-      </w:r>
-      <w:proofErr w:type="spellEnd"/>
-      <w:proofErr w:type="gramEnd"/>
-      <w:r>
-        <w:t xml:space="preserve">, </w:t>
-      </w:r>
-      <w:proofErr w:type="spellStart"/>
-      <w:r>
-        <w:t>etc</w:t>
-      </w:r>
-      <w:proofErr w:type="spellEnd"/>
-      <w:r>
-        <w:t xml:space="preserve">) and a nickname. </w:t>
+        <w:t xml:space="preserve">The Android user can setup a new outlet and assign it at product type (light, alarm clock, tv, etc) and a nickname. </w:t>
       </w:r>
       <w:r>
         <w:t>Later, they can check to see which outlets are on or off. With a quick tap, they can turn off their bedside lamp they forgot to turn off.</w:t>
@@ -2872,16 +2832,16 @@
         <w:spacing w:after="0"/>
         <w:contextualSpacing w:val="0"/>
       </w:pPr>
-      <w:bookmarkStart w:id="23" w:name="h.18k65a7fwbh2" w:colFirst="0" w:colLast="0"/>
-      <w:bookmarkStart w:id="24" w:name="_Toc461707881"/>
-      <w:bookmarkEnd w:id="23"/>
+      <w:bookmarkStart w:id="24" w:name="h.18k65a7fwbh2" w:colFirst="0" w:colLast="0"/>
+      <w:bookmarkStart w:id="25" w:name="_Toc461707881"/>
+      <w:bookmarkEnd w:id="24"/>
       <w:r>
         <w:t>P</w:t>
       </w:r>
       <w:r>
         <w:t>roject Goal Statement</w:t>
       </w:r>
-      <w:bookmarkEnd w:id="24"/>
+      <w:bookmarkEnd w:id="25"/>
     </w:p>
     <w:p>
       <w:pPr>
@@ -2898,8 +2858,8 @@
           <w:szCs w:val="32"/>
         </w:rPr>
       </w:pPr>
-      <w:bookmarkStart w:id="25" w:name="h.pia9qgjvnmoo" w:colFirst="0" w:colLast="0"/>
-      <w:bookmarkEnd w:id="25"/>
+      <w:bookmarkStart w:id="26" w:name="h.pia9qgjvnmoo" w:colFirst="0" w:colLast="0"/>
+      <w:bookmarkEnd w:id="26"/>
       <w:r>
         <w:br w:type="page"/>
       </w:r>
@@ -2914,12 +2874,12 @@
         <w:spacing w:after="0" w:line="360" w:lineRule="auto"/>
         <w:contextualSpacing w:val="0"/>
       </w:pPr>
-      <w:bookmarkStart w:id="26" w:name="_Toc461707882"/>
+      <w:bookmarkStart w:id="27" w:name="_Toc461707882"/>
       <w:r>
         <w:lastRenderedPageBreak/>
         <w:t>Major Features</w:t>
       </w:r>
-      <w:bookmarkEnd w:id="26"/>
+      <w:bookmarkEnd w:id="27"/>
     </w:p>
     <w:p>
       <w:pPr>
@@ -3006,13 +2966,8 @@
         <w:ind w:left="2880"/>
       </w:pPr>
       <w:r>
-        <w:t xml:space="preserve">Pair Android app with Ubuntu server over locally connected </w:t>
-      </w:r>
-      <w:proofErr w:type="spellStart"/>
-      <w:r>
-        <w:t>WiFi</w:t>
-      </w:r>
-      <w:proofErr w:type="spellEnd"/>
+        <w:t>Pair Android app with Ubuntu server over locally connected WiFi</w:t>
+      </w:r>
     </w:p>
     <w:p>
       <w:pPr>
@@ -3331,13 +3286,8 @@
         <w:ind w:left="3600"/>
       </w:pPr>
       <w:r>
-        <w:t xml:space="preserve">Pair server with Android connected on local </w:t>
-      </w:r>
-      <w:proofErr w:type="spellStart"/>
-      <w:r>
-        <w:t>WiFi</w:t>
-      </w:r>
-      <w:proofErr w:type="spellEnd"/>
+        <w:t>Pair server with Android connected on local WiFi</w:t>
+      </w:r>
     </w:p>
     <w:p>
       <w:pPr>
@@ -3420,13 +3370,8 @@
         <w:ind w:left="5400"/>
       </w:pPr>
       <w:r>
-        <w:t xml:space="preserve">Send Bluetooth packet to specified </w:t>
-      </w:r>
-      <w:proofErr w:type="spellStart"/>
-      <w:r>
-        <w:t>OutletID</w:t>
-      </w:r>
-      <w:proofErr w:type="spellEnd"/>
+        <w:t>Send Bluetooth packet to specified OutletID</w:t>
+      </w:r>
     </w:p>
     <w:p>
       <w:pPr>
@@ -3453,13 +3398,8 @@
         <w:ind w:left="5400"/>
       </w:pPr>
       <w:r>
-        <w:t xml:space="preserve">Send status request packets to specified </w:t>
-      </w:r>
-      <w:proofErr w:type="spellStart"/>
-      <w:r>
-        <w:t>OutletIDs</w:t>
-      </w:r>
-      <w:proofErr w:type="spellEnd"/>
+        <w:t>Send status request packets to specified OutletIDs</w:t>
+      </w:r>
     </w:p>
     <w:p>
       <w:pPr>
@@ -3665,11 +3605,9 @@
         <w:spacing w:line="240" w:lineRule="auto"/>
         <w:ind w:left="4680"/>
       </w:pPr>
-      <w:proofErr w:type="spellStart"/>
       <w:r>
         <w:t>BluetoothName</w:t>
       </w:r>
-      <w:proofErr w:type="spellEnd"/>
     </w:p>
     <w:p>
       <w:pPr>
@@ -3681,11 +3619,9 @@
         <w:spacing w:line="240" w:lineRule="auto"/>
         <w:ind w:left="4680"/>
       </w:pPr>
-      <w:proofErr w:type="spellStart"/>
       <w:r>
         <w:t>BluetoothPairingPassword</w:t>
       </w:r>
-      <w:proofErr w:type="spellEnd"/>
     </w:p>
     <w:p>
       <w:pPr>
@@ -3795,11 +3731,9 @@
         <w:spacing w:line="240" w:lineRule="auto"/>
         <w:ind w:left="5400"/>
       </w:pPr>
-      <w:proofErr w:type="spellStart"/>
       <w:r>
         <w:t>BluetoothName</w:t>
       </w:r>
-      <w:proofErr w:type="spellEnd"/>
     </w:p>
     <w:p>
       <w:pPr>
@@ -3830,13 +3764,13 @@
           <w:numId w:val="18"/>
         </w:numPr>
       </w:pPr>
-      <w:bookmarkStart w:id="27" w:name="h.q01rkgh4r8k6" w:colFirst="0" w:colLast="0"/>
-      <w:bookmarkStart w:id="28" w:name="_Toc461707883"/>
-      <w:bookmarkEnd w:id="27"/>
+      <w:bookmarkStart w:id="28" w:name="h.q01rkgh4r8k6" w:colFirst="0" w:colLast="0"/>
+      <w:bookmarkStart w:id="29" w:name="_Toc461707883"/>
+      <w:bookmarkEnd w:id="28"/>
       <w:r>
         <w:t>Customers</w:t>
       </w:r>
-      <w:bookmarkEnd w:id="28"/>
+      <w:bookmarkEnd w:id="29"/>
     </w:p>
     <w:p>
       <w:pPr>
@@ -3888,9 +3822,9 @@
         <w:spacing w:after="0" w:line="240" w:lineRule="auto"/>
         <w:contextualSpacing w:val="0"/>
       </w:pPr>
-      <w:bookmarkStart w:id="29" w:name="h.1m6pdm14m5wa" w:colFirst="0" w:colLast="0"/>
-      <w:bookmarkStart w:id="30" w:name="_Toc461707884"/>
-      <w:bookmarkEnd w:id="29"/>
+      <w:bookmarkStart w:id="30" w:name="h.1m6pdm14m5wa" w:colFirst="0" w:colLast="0"/>
+      <w:bookmarkStart w:id="31" w:name="_Toc461707884"/>
+      <w:bookmarkEnd w:id="30"/>
       <w:r>
         <w:lastRenderedPageBreak/>
         <w:t xml:space="preserve">Project </w:t>
@@ -3898,7 +3832,7 @@
       <w:r>
         <w:t>Success</w:t>
       </w:r>
-      <w:bookmarkEnd w:id="30"/>
+      <w:bookmarkEnd w:id="31"/>
     </w:p>
     <w:p>
       <w:pPr>
@@ -3917,18 +3851,17 @@
         <w:spacing w:after="0" w:line="240" w:lineRule="auto"/>
         <w:contextualSpacing w:val="0"/>
       </w:pPr>
-      <w:bookmarkStart w:id="31" w:name="h.w96atw5bhkiz" w:colFirst="0" w:colLast="0"/>
-      <w:bookmarkStart w:id="32" w:name="h.1xz4jadsqzlc" w:colFirst="0" w:colLast="0"/>
-      <w:bookmarkStart w:id="33" w:name="h.93q4rwrqhlf4" w:colFirst="0" w:colLast="0"/>
-      <w:bookmarkStart w:id="34" w:name="h.ukc2byrh17od" w:colFirst="0" w:colLast="0"/>
-      <w:bookmarkStart w:id="35" w:name="h.5eep5vetsego" w:colFirst="0" w:colLast="0"/>
-      <w:bookmarkStart w:id="36" w:name="h.mjazrcipbh8x" w:colFirst="0" w:colLast="0"/>
-      <w:bookmarkStart w:id="37" w:name="h.2ajsuxcjg38y" w:colFirst="0" w:colLast="0"/>
-      <w:bookmarkStart w:id="38" w:name="h.7ct7ilo0qayh" w:colFirst="0" w:colLast="0"/>
-      <w:bookmarkStart w:id="39" w:name="h.6t891l840pij" w:colFirst="0" w:colLast="0"/>
-      <w:bookmarkStart w:id="40" w:name="h.4ybqx9m6ux4p" w:colFirst="0" w:colLast="0"/>
-      <w:bookmarkStart w:id="41" w:name="_Toc461707885"/>
-      <w:bookmarkEnd w:id="31"/>
+      <w:bookmarkStart w:id="32" w:name="h.w96atw5bhkiz" w:colFirst="0" w:colLast="0"/>
+      <w:bookmarkStart w:id="33" w:name="h.1xz4jadsqzlc" w:colFirst="0" w:colLast="0"/>
+      <w:bookmarkStart w:id="34" w:name="h.93q4rwrqhlf4" w:colFirst="0" w:colLast="0"/>
+      <w:bookmarkStart w:id="35" w:name="h.ukc2byrh17od" w:colFirst="0" w:colLast="0"/>
+      <w:bookmarkStart w:id="36" w:name="h.5eep5vetsego" w:colFirst="0" w:colLast="0"/>
+      <w:bookmarkStart w:id="37" w:name="h.mjazrcipbh8x" w:colFirst="0" w:colLast="0"/>
+      <w:bookmarkStart w:id="38" w:name="h.2ajsuxcjg38y" w:colFirst="0" w:colLast="0"/>
+      <w:bookmarkStart w:id="39" w:name="h.7ct7ilo0qayh" w:colFirst="0" w:colLast="0"/>
+      <w:bookmarkStart w:id="40" w:name="h.6t891l840pij" w:colFirst="0" w:colLast="0"/>
+      <w:bookmarkStart w:id="41" w:name="h.4ybqx9m6ux4p" w:colFirst="0" w:colLast="0"/>
+      <w:bookmarkStart w:id="42" w:name="_Toc461707885"/>
       <w:bookmarkEnd w:id="32"/>
       <w:bookmarkEnd w:id="33"/>
       <w:bookmarkEnd w:id="34"/>
@@ -3938,6 +3871,7 @@
       <w:bookmarkEnd w:id="38"/>
       <w:bookmarkEnd w:id="39"/>
       <w:bookmarkEnd w:id="40"/>
+      <w:bookmarkEnd w:id="41"/>
       <w:r>
         <w:t>4</w:t>
       </w:r>
@@ -3947,7 +3881,7 @@
       <w:r>
         <w:t>Risk Management</w:t>
       </w:r>
-      <w:bookmarkEnd w:id="41"/>
+      <w:bookmarkEnd w:id="42"/>
     </w:p>
     <w:p/>
     <w:p>
@@ -4460,25 +4394,23 @@
         <w:spacing w:after="0" w:line="240" w:lineRule="auto"/>
         <w:contextualSpacing w:val="0"/>
       </w:pPr>
-      <w:bookmarkStart w:id="42" w:name="h.mn5zr64pwqan" w:colFirst="0" w:colLast="0"/>
-      <w:bookmarkStart w:id="43" w:name="h.i25bw92la35k" w:colFirst="0" w:colLast="0"/>
-      <w:bookmarkStart w:id="44" w:name="h.7oa9cj7451rh" w:colFirst="0" w:colLast="0"/>
-      <w:bookmarkStart w:id="45" w:name="h.z71k6epkonjb" w:colFirst="0" w:colLast="0"/>
-      <w:bookmarkStart w:id="46" w:name="h.j6t1ei9wexu7" w:colFirst="0" w:colLast="0"/>
-      <w:bookmarkStart w:id="47" w:name="_Toc461707886"/>
-      <w:bookmarkEnd w:id="42"/>
+      <w:bookmarkStart w:id="43" w:name="h.mn5zr64pwqan" w:colFirst="0" w:colLast="0"/>
+      <w:bookmarkStart w:id="44" w:name="h.i25bw92la35k" w:colFirst="0" w:colLast="0"/>
+      <w:bookmarkStart w:id="45" w:name="h.7oa9cj7451rh" w:colFirst="0" w:colLast="0"/>
+      <w:bookmarkStart w:id="46" w:name="h.z71k6epkonjb" w:colFirst="0" w:colLast="0"/>
+      <w:bookmarkStart w:id="47" w:name="h.j6t1ei9wexu7" w:colFirst="0" w:colLast="0"/>
+      <w:bookmarkStart w:id="48" w:name="_Toc461707886"/>
       <w:bookmarkEnd w:id="43"/>
       <w:bookmarkEnd w:id="44"/>
       <w:bookmarkEnd w:id="45"/>
       <w:bookmarkEnd w:id="46"/>
+      <w:bookmarkEnd w:id="47"/>
       <w:r>
         <w:t>5 Technical Environmen</w:t>
       </w:r>
       <w:r>
         <w:t>t</w:t>
       </w:r>
-      <w:bookmarkStart w:id="48" w:name="_GoBack"/>
-      <w:bookmarkEnd w:id="47"/>
       <w:bookmarkEnd w:id="48"/>
     </w:p>
     <w:p>
@@ -4585,13 +4517,8 @@
         <w:ind w:hanging="360"/>
         <w:contextualSpacing/>
       </w:pPr>
-      <w:proofErr w:type="spellStart"/>
-      <w:r>
-        <w:t>JBtek</w:t>
-      </w:r>
-      <w:proofErr w:type="spellEnd"/>
-      <w:r>
-        <w:t xml:space="preserve"> HC-06 Bluetooth to UART converter</w:t>
+      <w:r>
+        <w:t>JBtek HC-06 Bluetooth to UART converter</w:t>
       </w:r>
     </w:p>
     <w:p>
@@ -4752,21 +4679,12 @@
                 <w:szCs w:val="20"/>
               </w:rPr>
             </w:pPr>
-            <w:proofErr w:type="spellStart"/>
             <w:r>
               <w:rPr>
                 <w:sz w:val="20"/>
                 <w:szCs w:val="20"/>
               </w:rPr>
-              <w:t>MySql</w:t>
-            </w:r>
-            <w:proofErr w:type="spellEnd"/>
-            <w:r>
-              <w:rPr>
-                <w:sz w:val="20"/>
-                <w:szCs w:val="20"/>
-              </w:rPr>
-              <w:t xml:space="preserve"> for Linux platform and SQLite for Android</w:t>
+              <w:t>MySql for Linux platform and SQLite for Android</w:t>
             </w:r>
           </w:p>
         </w:tc>
@@ -4930,23 +4848,7 @@
                 <w:sz w:val="20"/>
                 <w:szCs w:val="20"/>
               </w:rPr>
-              <w:t xml:space="preserve"> </w:t>
-            </w:r>
-            <w:proofErr w:type="spellStart"/>
-            <w:r>
-              <w:rPr>
-                <w:sz w:val="20"/>
-                <w:szCs w:val="20"/>
-              </w:rPr>
-              <w:t>WiFi</w:t>
-            </w:r>
-            <w:proofErr w:type="spellEnd"/>
-            <w:r>
-              <w:rPr>
-                <w:sz w:val="20"/>
-                <w:szCs w:val="20"/>
-              </w:rPr>
-              <w:t xml:space="preserve"> to connect Android device to setup server/remote access.</w:t>
+              <w:t xml:space="preserve"> WiFi to connect Android device to setup server/remote access.</w:t>
             </w:r>
           </w:p>
         </w:tc>
@@ -5057,13 +4959,8 @@
       </w:pPr>
       <w:bookmarkStart w:id="60" w:name="_Toc461707888"/>
       <w:r>
-        <w:t xml:space="preserve">Appendix </w:t>
-      </w:r>
-      <w:proofErr w:type="gramStart"/>
-      <w:r>
-        <w:t>A</w:t>
-      </w:r>
-      <w:proofErr w:type="gramEnd"/>
+        <w:t>Appendix A</w:t>
+      </w:r>
       <w:r>
         <w:t xml:space="preserve"> Glossary</w:t>
       </w:r>
@@ -5184,7 +5081,7 @@
           <v:shape id="_x0000_i1025" type="#_x0000_t75" style="width:408pt;height:577.5pt" o:ole="">
             <v:imagedata r:id="rId12" o:title=""/>
           </v:shape>
-          <o:OLEObject Type="Embed" ProgID="AcroExch.Document.11" ShapeID="_x0000_i1025" DrawAspect="Content" ObjectID="_1535450436" r:id="rId13"/>
+          <o:OLEObject Type="Embed" ProgID="AcroExch.Document.11" ShapeID="_x0000_i1025" DrawAspect="Content" ObjectID="_1537178780" r:id="rId13"/>
         </w:object>
       </w:r>
     </w:p>
@@ -5374,7 +5271,7 @@
                                           <w:sz w:val="28"/>
                                           <w:szCs w:val="28"/>
                                         </w:rPr>
-                                        <w:t>6</w:t>
+                                        <w:t>i</w:t>
                                       </w:r>
                                       <w:r>
                                         <w:rPr>
@@ -5495,7 +5392,7 @@
                                     <w:sz w:val="28"/>
                                     <w:szCs w:val="28"/>
                                   </w:rPr>
-                                  <w:t>6</w:t>
+                                  <w:t>i</w:t>
                                 </w:r>
                                 <w:r>
                                   <w:rPr>
@@ -8977,7 +8874,7 @@
 </file>
 
 <file path=customXml/itemProps1.xml><?xml version="1.0" encoding="utf-8"?>
-<ds:datastoreItem xmlns:ds="http://schemas.openxmlformats.org/officeDocument/2006/customXml" ds:itemID="{7C153702-1097-4C1F-B1EA-1903C324651B}">
+<ds:datastoreItem xmlns:ds="http://schemas.openxmlformats.org/officeDocument/2006/customXml" ds:itemID="{4D56C246-6235-479D-9F53-AB5F0DD9FD7D}">
   <ds:schemaRefs>
     <ds:schemaRef ds:uri="http://schemas.openxmlformats.org/officeDocument/2006/bibliography"/>
   </ds:schemaRefs>

</xml_diff>